<commit_message>
updated english version of user manual
</commit_message>
<xml_diff>
--- a/Documentation/UserManual/FABI_GUI/en/FABI_UserManual.docx
+++ b/Documentation/UserManual/FABI_GUI/en/FABI_UserManual.docx
@@ -185,7 +185,23 @@
           <w:rFonts w:asciiTheme="minorHAnsi" w:hAnsiTheme="minorHAnsi" w:cstheme="minorHAnsi"/>
           <w:lang w:val="en-US"/>
         </w:rPr>
-        <w:t>User Manuel</w:t>
+        <w:t>User Manu</w:t>
+      </w:r>
+      <w:r>
+        <w:rPr>
+          <w:rFonts w:asciiTheme="minorHAnsi" w:hAnsiTheme="minorHAnsi" w:cstheme="minorHAnsi"/>
+          <w:lang w:val="en-US"/>
+        </w:rPr>
+        <w:t>a</w:t>
+      </w:r>
+      <w:bookmarkStart w:id="0" w:name="_GoBack"/>
+      <w:bookmarkEnd w:id="0"/>
+      <w:r>
+        <w:rPr>
+          <w:rFonts w:asciiTheme="minorHAnsi" w:hAnsiTheme="minorHAnsi" w:cstheme="minorHAnsi"/>
+          <w:lang w:val="en-US"/>
+        </w:rPr>
+        <w:t>l</w:t>
       </w:r>
     </w:p>
     <w:p>
@@ -281,10 +297,10 @@
       <w:pPr>
         <w:spacing w:line="240" w:lineRule="auto"/>
       </w:pPr>
-      <w:bookmarkStart w:id="0" w:name="_Toc414195791"/>
-      <w:bookmarkEnd w:id="0"/>
-    </w:p>
-    <w:bookmarkStart w:id="1" w:name="_Toc66725302" w:displacedByCustomXml="next"/>
+      <w:bookmarkStart w:id="1" w:name="_Toc414195791"/>
+      <w:bookmarkEnd w:id="1"/>
+    </w:p>
+    <w:bookmarkStart w:id="2" w:name="_Toc66725302" w:displacedByCustomXml="next"/>
     <w:sdt>
       <w:sdtPr>
         <w:rPr>
@@ -330,7 +346,7 @@
             </w:rPr>
             <w:t>ontents</w:t>
           </w:r>
-          <w:bookmarkEnd w:id="1"/>
+          <w:bookmarkEnd w:id="2"/>
           <w:r>
             <w:rPr>
               <w:lang w:val="en-US"/>
@@ -1950,7 +1966,7 @@
           <w:rStyle w:val="berschrift1Zchn"/>
         </w:rPr>
       </w:pPr>
-      <w:bookmarkStart w:id="2" w:name="_Toc66725303"/>
+      <w:bookmarkStart w:id="3" w:name="_Toc66725303"/>
       <w:r>
         <w:rPr>
           <w:rStyle w:val="berschrift1Zchn"/>
@@ -1958,12 +1974,36 @@
         <w:lastRenderedPageBreak/>
         <w:t>Welcome to FABI</w:t>
       </w:r>
-      <w:bookmarkEnd w:id="2"/>
+      <w:bookmarkEnd w:id="3"/>
     </w:p>
     <w:p/>
     <w:p>
       <w:r>
-        <w:t xml:space="preserve">FABI - the "Flexible Assistive Button Interface" - makes it possible </w:t>
+        <w:t xml:space="preserve">FABI - the "Flexible Assistive Button Interface" - </w:t>
+      </w:r>
+      <w:proofErr w:type="spellStart"/>
+      <w:r>
+        <w:t>makes</w:t>
+      </w:r>
+      <w:proofErr w:type="spellEnd"/>
+      <w:r>
+        <w:t xml:space="preserve"> </w:t>
+      </w:r>
+      <w:proofErr w:type="spellStart"/>
+      <w:r>
+        <w:t>it</w:t>
+      </w:r>
+      <w:proofErr w:type="spellEnd"/>
+      <w:r>
+        <w:t xml:space="preserve"> </w:t>
+      </w:r>
+      <w:proofErr w:type="spellStart"/>
+      <w:r>
+        <w:t>possible</w:t>
+      </w:r>
+      <w:proofErr w:type="spellEnd"/>
+      <w:r>
+        <w:t xml:space="preserve"> </w:t>
       </w:r>
       <w:proofErr w:type="spellStart"/>
       <w:r>
@@ -2027,7 +2067,15 @@
       </w:r>
       <w:proofErr w:type="spellEnd"/>
       <w:r>
-        <w:t xml:space="preserve"> or a </w:t>
+        <w:t xml:space="preserve"> </w:t>
+      </w:r>
+      <w:proofErr w:type="spellStart"/>
+      <w:r>
+        <w:t>or</w:t>
+      </w:r>
+      <w:proofErr w:type="spellEnd"/>
+      <w:r>
+        <w:t xml:space="preserve"> a </w:t>
       </w:r>
       <w:proofErr w:type="spellStart"/>
       <w:r>
@@ -2103,7 +2151,15 @@
       </w:r>
       <w:proofErr w:type="spellEnd"/>
       <w:r>
-        <w:t xml:space="preserve"> on the keyboard or carry out </w:t>
+        <w:t xml:space="preserve"> on the keyboard </w:t>
+      </w:r>
+      <w:proofErr w:type="spellStart"/>
+      <w:r>
+        <w:t>or</w:t>
+      </w:r>
+      <w:proofErr w:type="spellEnd"/>
+      <w:r>
+        <w:t xml:space="preserve"> carry out </w:t>
       </w:r>
       <w:proofErr w:type="spellStart"/>
       <w:r>
@@ -2135,12 +2191,23 @@
       </w:r>
       <w:proofErr w:type="spellEnd"/>
       <w:r>
-        <w:t>. A configured FABI module can be used with any computer (Windows, Linux or Mac) without installing special software, because the FABI module behaves like a normal computer mouse or keyboard when it is connected to the computer. People f</w:t>
-      </w:r>
-      <w:bookmarkStart w:id="3" w:name="_GoBack"/>
-      <w:bookmarkEnd w:id="3"/>
-      <w:r>
-        <w:t xml:space="preserve">or whom conventional input devices are not suitable can play computer games, surf the Internet, write </w:t>
+        <w:t xml:space="preserve">. A configured FABI module can be used with any computer (Windows, Linux or Mac) without installing special software, because the FABI module behaves like a normal computer mouse or keyboard when it is connected to the computer. People for whom conventional input devices are not suitable can play computer games, surf </w:t>
+      </w:r>
+      <w:proofErr w:type="spellStart"/>
+      <w:r>
+        <w:t>the</w:t>
+      </w:r>
+      <w:proofErr w:type="spellEnd"/>
+      <w:r>
+        <w:t xml:space="preserve"> Internet, </w:t>
+      </w:r>
+      <w:proofErr w:type="spellStart"/>
+      <w:r>
+        <w:t>write</w:t>
+      </w:r>
+      <w:proofErr w:type="spellEnd"/>
+      <w:r>
+        <w:t xml:space="preserve"> </w:t>
       </w:r>
       <w:proofErr w:type="spellStart"/>
       <w:r>
@@ -2178,7 +2245,23 @@
     <w:p/>
     <w:p>
       <w:r>
-        <w:t xml:space="preserve">The FABI interface can </w:t>
+        <w:t xml:space="preserve">The FABI </w:t>
+      </w:r>
+      <w:proofErr w:type="spellStart"/>
+      <w:r>
+        <w:t>interface</w:t>
+      </w:r>
+      <w:proofErr w:type="spellEnd"/>
+      <w:r>
+        <w:t xml:space="preserve"> </w:t>
+      </w:r>
+      <w:proofErr w:type="spellStart"/>
+      <w:r>
+        <w:t>can</w:t>
+      </w:r>
+      <w:proofErr w:type="spellEnd"/>
+      <w:r>
+        <w:t xml:space="preserve"> </w:t>
       </w:r>
       <w:proofErr w:type="spellStart"/>
       <w:r>
@@ -2258,7 +2341,15 @@
       </w:r>
       <w:proofErr w:type="spellEnd"/>
       <w:r>
-        <w:t xml:space="preserve"> contacts. FABI consists of a hardware module (an inexpensive microcontroller that functions as a computer mouse or keyboard) and a graphical configuration interface ("FABI-GUI") for setting the desired functions.</w:t>
+        <w:t xml:space="preserve"> </w:t>
+      </w:r>
+      <w:proofErr w:type="spellStart"/>
+      <w:r>
+        <w:t>contacts</w:t>
+      </w:r>
+      <w:proofErr w:type="spellEnd"/>
+      <w:r>
+        <w:t>. FABI consists of a hardware module (an inexpensive microcontroller that functions as a computer mouse or keyboard) and a graphical configuration interface ("FABI-GUI") for setting the desired functions.</w:t>
       </w:r>
     </w:p>
     <w:p/>
@@ -2435,7 +2526,31 @@
     <w:p/>
     <w:p>
       <w:r>
-        <w:t xml:space="preserve">All software modules, the hardware design files and the documents for the instructions </w:t>
+        <w:t xml:space="preserve">All software modules, the hardware design files and the documents </w:t>
+      </w:r>
+      <w:proofErr w:type="spellStart"/>
+      <w:r>
+        <w:t>for</w:t>
+      </w:r>
+      <w:proofErr w:type="spellEnd"/>
+      <w:r>
+        <w:t xml:space="preserve"> </w:t>
+      </w:r>
+      <w:proofErr w:type="spellStart"/>
+      <w:r>
+        <w:t>the</w:t>
+      </w:r>
+      <w:proofErr w:type="spellEnd"/>
+      <w:r>
+        <w:t xml:space="preserve"> </w:t>
+      </w:r>
+      <w:proofErr w:type="spellStart"/>
+      <w:r>
+        <w:t>instructions</w:t>
+      </w:r>
+      <w:proofErr w:type="spellEnd"/>
+      <w:r>
+        <w:t xml:space="preserve"> </w:t>
       </w:r>
       <w:proofErr w:type="spellStart"/>
       <w:r>
@@ -2516,7 +2631,23 @@
       </w:r>
       <w:proofErr w:type="spellEnd"/>
       <w:r>
-        <w:t xml:space="preserve"> be used and modified free of charge. We have tried to select the most cost-effective components for the desired functions - which makes FABI the most cost-effective push button interface in the currently known universe !!</w:t>
+        <w:t xml:space="preserve"> </w:t>
+      </w:r>
+      <w:proofErr w:type="spellStart"/>
+      <w:r>
+        <w:t>be</w:t>
+      </w:r>
+      <w:proofErr w:type="spellEnd"/>
+      <w:r>
+        <w:t xml:space="preserve"> </w:t>
+      </w:r>
+      <w:proofErr w:type="spellStart"/>
+      <w:r>
+        <w:t>used</w:t>
+      </w:r>
+      <w:proofErr w:type="spellEnd"/>
+      <w:r>
+        <w:t xml:space="preserve"> and modified free of charge. We have tried to select the most cost-effective components for the desired functions - which makes FABI the most cost-effective push button interface in the currently known universe !!</w:t>
       </w:r>
     </w:p>
     <w:p/>
@@ -2692,7 +2823,49 @@
         <w:rPr>
           <w:lang w:val="de-AT"/>
         </w:rPr>
-        <w:t xml:space="preserve">The executable file FabiGUI.exe can be downloaded from the </w:t>
+        <w:t xml:space="preserve">The executable file FabiGUI.exe can be </w:t>
+      </w:r>
+      <w:proofErr w:type="spellStart"/>
+      <w:r>
+        <w:rPr>
+          <w:lang w:val="de-AT"/>
+        </w:rPr>
+        <w:t>downloaded</w:t>
+      </w:r>
+      <w:proofErr w:type="spellEnd"/>
+      <w:r>
+        <w:rPr>
+          <w:lang w:val="de-AT"/>
+        </w:rPr>
+        <w:t xml:space="preserve"> </w:t>
+      </w:r>
+      <w:proofErr w:type="spellStart"/>
+      <w:r>
+        <w:rPr>
+          <w:lang w:val="de-AT"/>
+        </w:rPr>
+        <w:t>from</w:t>
+      </w:r>
+      <w:proofErr w:type="spellEnd"/>
+      <w:r>
+        <w:rPr>
+          <w:lang w:val="de-AT"/>
+        </w:rPr>
+        <w:t xml:space="preserve"> </w:t>
+      </w:r>
+      <w:proofErr w:type="spellStart"/>
+      <w:r>
+        <w:rPr>
+          <w:lang w:val="de-AT"/>
+        </w:rPr>
+        <w:t>the</w:t>
+      </w:r>
+      <w:proofErr w:type="spellEnd"/>
+      <w:r>
+        <w:rPr>
+          <w:lang w:val="de-AT"/>
+        </w:rPr>
+        <w:t xml:space="preserve"> </w:t>
       </w:r>
       <w:proofErr w:type="spellStart"/>
       <w:r>
@@ -2816,7 +2989,31 @@
     </w:p>
     <w:p>
       <w:r>
-        <w:t xml:space="preserve">In principle, the FABI-GUI software can also be started under macOS or Linux, with the help of the "mono" software, which can </w:t>
+        <w:t xml:space="preserve">In principle, the FABI-GUI software can also be started under macOS or Linux, with the help of the "mono" </w:t>
+      </w:r>
+      <w:proofErr w:type="spellStart"/>
+      <w:r>
+        <w:t>software</w:t>
+      </w:r>
+      <w:proofErr w:type="spellEnd"/>
+      <w:r>
+        <w:t xml:space="preserve">, </w:t>
+      </w:r>
+      <w:proofErr w:type="spellStart"/>
+      <w:r>
+        <w:t>which</w:t>
+      </w:r>
+      <w:proofErr w:type="spellEnd"/>
+      <w:r>
+        <w:t xml:space="preserve"> </w:t>
+      </w:r>
+      <w:proofErr w:type="spellStart"/>
+      <w:r>
+        <w:t>can</w:t>
+      </w:r>
+      <w:proofErr w:type="spellEnd"/>
+      <w:r>
+        <w:t xml:space="preserve"> </w:t>
       </w:r>
       <w:proofErr w:type="spellStart"/>
       <w:r>
@@ -3498,7 +3695,85 @@
                                   <w14:bevel/>
                                 </w14:textOutline>
                               </w:rPr>
-                              <w:t xml:space="preserve"> careful when plugging in, the socket on the microcontroller is not very stable. </w:t>
+                              <w:t xml:space="preserve"> </w:t>
+                            </w:r>
+                            <w:proofErr w:type="spellStart"/>
+                            <w:r>
+                              <w:rPr>
+                                <w:color w:val="000000"/>
+                                <w:lang w:val="de-AT"/>
+                                <w14:textOutline w14:w="9525" w14:cap="rnd" w14:cmpd="sng" w14:algn="ctr">
+                                  <w14:noFill/>
+                                  <w14:prstDash w14:val="solid"/>
+                                  <w14:bevel/>
+                                </w14:textOutline>
+                              </w:rPr>
+                              <w:t>careful</w:t>
+                            </w:r>
+                            <w:proofErr w:type="spellEnd"/>
+                            <w:r>
+                              <w:rPr>
+                                <w:color w:val="000000"/>
+                                <w:lang w:val="de-AT"/>
+                                <w14:textOutline w14:w="9525" w14:cap="rnd" w14:cmpd="sng" w14:algn="ctr">
+                                  <w14:noFill/>
+                                  <w14:prstDash w14:val="solid"/>
+                                  <w14:bevel/>
+                                </w14:textOutline>
+                              </w:rPr>
+                              <w:t xml:space="preserve"> </w:t>
+                            </w:r>
+                            <w:proofErr w:type="spellStart"/>
+                            <w:r>
+                              <w:rPr>
+                                <w:color w:val="000000"/>
+                                <w:lang w:val="de-AT"/>
+                                <w14:textOutline w14:w="9525" w14:cap="rnd" w14:cmpd="sng" w14:algn="ctr">
+                                  <w14:noFill/>
+                                  <w14:prstDash w14:val="solid"/>
+                                  <w14:bevel/>
+                                </w14:textOutline>
+                              </w:rPr>
+                              <w:t>when</w:t>
+                            </w:r>
+                            <w:proofErr w:type="spellEnd"/>
+                            <w:r>
+                              <w:rPr>
+                                <w:color w:val="000000"/>
+                                <w:lang w:val="de-AT"/>
+                                <w14:textOutline w14:w="9525" w14:cap="rnd" w14:cmpd="sng" w14:algn="ctr">
+                                  <w14:noFill/>
+                                  <w14:prstDash w14:val="solid"/>
+                                  <w14:bevel/>
+                                </w14:textOutline>
+                              </w:rPr>
+                              <w:t xml:space="preserve"> </w:t>
+                            </w:r>
+                            <w:proofErr w:type="spellStart"/>
+                            <w:r>
+                              <w:rPr>
+                                <w:color w:val="000000"/>
+                                <w:lang w:val="de-AT"/>
+                                <w14:textOutline w14:w="9525" w14:cap="rnd" w14:cmpd="sng" w14:algn="ctr">
+                                  <w14:noFill/>
+                                  <w14:prstDash w14:val="solid"/>
+                                  <w14:bevel/>
+                                </w14:textOutline>
+                              </w:rPr>
+                              <w:t>plugging</w:t>
+                            </w:r>
+                            <w:proofErr w:type="spellEnd"/>
+                            <w:r>
+                              <w:rPr>
+                                <w:color w:val="000000"/>
+                                <w:lang w:val="de-AT"/>
+                                <w14:textOutline w14:w="9525" w14:cap="rnd" w14:cmpd="sng" w14:algn="ctr">
+                                  <w14:noFill/>
+                                  <w14:prstDash w14:val="solid"/>
+                                  <w14:bevel/>
+                                </w14:textOutline>
+                              </w:rPr>
+                              <w:t xml:space="preserve"> in, the socket on the microcontroller is not very stable. </w:t>
                             </w:r>
                           </w:p>
                         </w:txbxContent>
@@ -3632,7 +3907,35 @@
         <w:rPr>
           <w:lang w:val="de-AT"/>
         </w:rPr>
-        <w:t xml:space="preserve">Then a COM port with a </w:t>
+        <w:t xml:space="preserve">Then a COM </w:t>
+      </w:r>
+      <w:proofErr w:type="spellStart"/>
+      <w:r>
+        <w:rPr>
+          <w:lang w:val="de-AT"/>
+        </w:rPr>
+        <w:t>port</w:t>
+      </w:r>
+      <w:proofErr w:type="spellEnd"/>
+      <w:r>
+        <w:rPr>
+          <w:lang w:val="de-AT"/>
+        </w:rPr>
+        <w:t xml:space="preserve"> </w:t>
+      </w:r>
+      <w:proofErr w:type="spellStart"/>
+      <w:r>
+        <w:rPr>
+          <w:lang w:val="de-AT"/>
+        </w:rPr>
+        <w:t>with</w:t>
+      </w:r>
+      <w:proofErr w:type="spellEnd"/>
+      <w:r>
+        <w:rPr>
+          <w:lang w:val="de-AT"/>
+        </w:rPr>
+        <w:t xml:space="preserve"> a </w:t>
       </w:r>
       <w:proofErr w:type="spellStart"/>
       <w:r>
@@ -3702,7 +4005,63 @@
         <w:rPr>
           <w:lang w:val="de-AT"/>
         </w:rPr>
-        <w:t xml:space="preserve"> selectable in the FabiGUI software in the selection box "FABI Port" (see Figure 2). After unplugging the FABI module, the COM port should disappear again. If no new COM port is created by plugging in the FABI module, please install the Arduino software from the following source </w:t>
+        <w:t xml:space="preserve"> </w:t>
+      </w:r>
+      <w:proofErr w:type="spellStart"/>
+      <w:r>
+        <w:rPr>
+          <w:lang w:val="de-AT"/>
+        </w:rPr>
+        <w:t>selectable</w:t>
+      </w:r>
+      <w:proofErr w:type="spellEnd"/>
+      <w:r>
+        <w:rPr>
+          <w:lang w:val="de-AT"/>
+        </w:rPr>
+        <w:t xml:space="preserve"> in the FabiGUI software in the selection box "FABI Port" (see Figure 2). After unplugging the FABI module, the COM port should disappear again. If no new COM port is created by plugging in the FABI module, please install the Arduino software from </w:t>
+      </w:r>
+      <w:proofErr w:type="spellStart"/>
+      <w:r>
+        <w:rPr>
+          <w:lang w:val="de-AT"/>
+        </w:rPr>
+        <w:t>the</w:t>
+      </w:r>
+      <w:proofErr w:type="spellEnd"/>
+      <w:r>
+        <w:rPr>
+          <w:lang w:val="de-AT"/>
+        </w:rPr>
+        <w:t xml:space="preserve"> </w:t>
+      </w:r>
+      <w:proofErr w:type="spellStart"/>
+      <w:r>
+        <w:rPr>
+          <w:lang w:val="de-AT"/>
+        </w:rPr>
+        <w:t>following</w:t>
+      </w:r>
+      <w:proofErr w:type="spellEnd"/>
+      <w:r>
+        <w:rPr>
+          <w:lang w:val="de-AT"/>
+        </w:rPr>
+        <w:t xml:space="preserve"> </w:t>
+      </w:r>
+      <w:proofErr w:type="spellStart"/>
+      <w:r>
+        <w:rPr>
+          <w:lang w:val="de-AT"/>
+        </w:rPr>
+        <w:t>source</w:t>
+      </w:r>
+      <w:proofErr w:type="spellEnd"/>
+      <w:r>
+        <w:rPr>
+          <w:lang w:val="de-AT"/>
+        </w:rPr>
+        <w:t xml:space="preserve"> </w:t>
       </w:r>
       <w:proofErr w:type="spellStart"/>
       <w:r>
@@ -3800,7 +4159,21 @@
         <w:rPr>
           <w:lang w:val="de-AT"/>
         </w:rPr>
-        <w:t xml:space="preserve">If you have any questions about the download or problems installing the software, please send us an email </w:t>
+        <w:t xml:space="preserve">If you have any questions about the download or problems installing the software, please send </w:t>
+      </w:r>
+      <w:proofErr w:type="spellStart"/>
+      <w:r>
+        <w:rPr>
+          <w:lang w:val="de-AT"/>
+        </w:rPr>
+        <w:t>us</w:t>
+      </w:r>
+      <w:proofErr w:type="spellEnd"/>
+      <w:r>
+        <w:rPr>
+          <w:lang w:val="de-AT"/>
+        </w:rPr>
+        <w:t xml:space="preserve"> an email </w:t>
       </w:r>
       <w:proofErr w:type="spellStart"/>
       <w:r>
@@ -3965,11 +4338,19 @@
         <w:pStyle w:val="Beschriftung"/>
         <w:jc w:val="center"/>
       </w:pPr>
-      <w:r>
-        <w:rPr>
-          <w:lang w:val="de-AT"/>
-        </w:rPr>
-        <w:t xml:space="preserve">Figure 1: </w:t>
+      <w:proofErr w:type="spellStart"/>
+      <w:r>
+        <w:rPr>
+          <w:lang w:val="de-AT"/>
+        </w:rPr>
+        <w:t>Figure</w:t>
+      </w:r>
+      <w:proofErr w:type="spellEnd"/>
+      <w:r>
+        <w:rPr>
+          <w:lang w:val="de-AT"/>
+        </w:rPr>
+        <w:t xml:space="preserve"> 1: </w:t>
       </w:r>
       <w:proofErr w:type="spellStart"/>
       <w:r>
@@ -4082,7 +4463,49 @@
         <w:rPr>
           <w:lang w:val="de-AT"/>
         </w:rPr>
-        <w:t xml:space="preserve">As soon as the COM port is selected, click on the “Connect” button on the right-hand side of the selection field. When the device is connected, a confirmation appears in the activity log in the lower area </w:t>
+        <w:t xml:space="preserve">As soon as the COM port is selected, click on the “Connect” button on the right-hand side of the selection field. When the device is connected, a confirmation appears in the activity log in </w:t>
+      </w:r>
+      <w:proofErr w:type="spellStart"/>
+      <w:r>
+        <w:rPr>
+          <w:lang w:val="de-AT"/>
+        </w:rPr>
+        <w:t>the</w:t>
+      </w:r>
+      <w:proofErr w:type="spellEnd"/>
+      <w:r>
+        <w:rPr>
+          <w:lang w:val="de-AT"/>
+        </w:rPr>
+        <w:t xml:space="preserve"> </w:t>
+      </w:r>
+      <w:proofErr w:type="spellStart"/>
+      <w:r>
+        <w:rPr>
+          <w:lang w:val="de-AT"/>
+        </w:rPr>
+        <w:t>lower</w:t>
+      </w:r>
+      <w:proofErr w:type="spellEnd"/>
+      <w:r>
+        <w:rPr>
+          <w:lang w:val="de-AT"/>
+        </w:rPr>
+        <w:t xml:space="preserve"> </w:t>
+      </w:r>
+      <w:proofErr w:type="spellStart"/>
+      <w:r>
+        <w:rPr>
+          <w:lang w:val="de-AT"/>
+        </w:rPr>
+        <w:t>area</w:t>
+      </w:r>
+      <w:proofErr w:type="spellEnd"/>
+      <w:r>
+        <w:rPr>
+          <w:lang w:val="de-AT"/>
+        </w:rPr>
+        <w:t xml:space="preserve"> </w:t>
       </w:r>
       <w:proofErr w:type="spellStart"/>
       <w:r>
@@ -4335,7 +4758,7 @@
         <w:rPr>
           <w:lang w:val="de-AT"/>
         </w:rPr>
-        <w:t xml:space="preserve"> push button can only be transferred to the device if </w:t>
+        <w:t xml:space="preserve"> push button can only be transferred to </w:t>
       </w:r>
       <w:proofErr w:type="spellStart"/>
       <w:r>
@@ -4356,6 +4779,48 @@
         <w:rPr>
           <w:lang w:val="de-AT"/>
         </w:rPr>
+        <w:t>device</w:t>
+      </w:r>
+      <w:proofErr w:type="spellEnd"/>
+      <w:r>
+        <w:rPr>
+          <w:lang w:val="de-AT"/>
+        </w:rPr>
+        <w:t xml:space="preserve"> </w:t>
+      </w:r>
+      <w:proofErr w:type="spellStart"/>
+      <w:r>
+        <w:rPr>
+          <w:lang w:val="de-AT"/>
+        </w:rPr>
+        <w:t>if</w:t>
+      </w:r>
+      <w:proofErr w:type="spellEnd"/>
+      <w:r>
+        <w:rPr>
+          <w:lang w:val="de-AT"/>
+        </w:rPr>
+        <w:t xml:space="preserve"> </w:t>
+      </w:r>
+      <w:proofErr w:type="spellStart"/>
+      <w:r>
+        <w:rPr>
+          <w:lang w:val="de-AT"/>
+        </w:rPr>
+        <w:t>the</w:t>
+      </w:r>
+      <w:proofErr w:type="spellEnd"/>
+      <w:r>
+        <w:rPr>
+          <w:lang w:val="de-AT"/>
+        </w:rPr>
+        <w:t xml:space="preserve"> </w:t>
+      </w:r>
+      <w:proofErr w:type="spellStart"/>
+      <w:r>
+        <w:rPr>
+          <w:lang w:val="de-AT"/>
+        </w:rPr>
         <w:t>port</w:t>
       </w:r>
       <w:proofErr w:type="spellEnd"/>
@@ -4481,7 +4946,35 @@
         <w:rPr>
           <w:lang w:val="de-AT"/>
         </w:rPr>
-        <w:t xml:space="preserve"> is displayed in the lower </w:t>
+        <w:t xml:space="preserve"> is displayed in </w:t>
+      </w:r>
+      <w:proofErr w:type="spellStart"/>
+      <w:r>
+        <w:rPr>
+          <w:lang w:val="de-AT"/>
+        </w:rPr>
+        <w:t>the</w:t>
+      </w:r>
+      <w:proofErr w:type="spellEnd"/>
+      <w:r>
+        <w:rPr>
+          <w:lang w:val="de-AT"/>
+        </w:rPr>
+        <w:t xml:space="preserve"> </w:t>
+      </w:r>
+      <w:proofErr w:type="spellStart"/>
+      <w:r>
+        <w:rPr>
+          <w:lang w:val="de-AT"/>
+        </w:rPr>
+        <w:t>lower</w:t>
+      </w:r>
+      <w:proofErr w:type="spellEnd"/>
+      <w:r>
+        <w:rPr>
+          <w:lang w:val="de-AT"/>
+        </w:rPr>
+        <w:t xml:space="preserve"> </w:t>
       </w:r>
       <w:proofErr w:type="spellStart"/>
       <w:r>
@@ -4495,7 +4988,91 @@
         <w:rPr>
           <w:lang w:val="de-AT"/>
         </w:rPr>
-        <w:t xml:space="preserve"> of ​​the application window and shows the current error </w:t>
+        <w:t xml:space="preserve"> </w:t>
+      </w:r>
+      <w:proofErr w:type="spellStart"/>
+      <w:r>
+        <w:rPr>
+          <w:lang w:val="de-AT"/>
+        </w:rPr>
+        <w:t>of</w:t>
+      </w:r>
+      <w:proofErr w:type="spellEnd"/>
+      <w:r>
+        <w:rPr>
+          <w:lang w:val="de-AT"/>
+        </w:rPr>
+        <w:t xml:space="preserve"> ​​</w:t>
+      </w:r>
+      <w:proofErr w:type="spellStart"/>
+      <w:r>
+        <w:rPr>
+          <w:lang w:val="de-AT"/>
+        </w:rPr>
+        <w:t>the</w:t>
+      </w:r>
+      <w:proofErr w:type="spellEnd"/>
+      <w:r>
+        <w:rPr>
+          <w:lang w:val="de-AT"/>
+        </w:rPr>
+        <w:t xml:space="preserve"> </w:t>
+      </w:r>
+      <w:proofErr w:type="spellStart"/>
+      <w:r>
+        <w:rPr>
+          <w:lang w:val="de-AT"/>
+        </w:rPr>
+        <w:t>application</w:t>
+      </w:r>
+      <w:proofErr w:type="spellEnd"/>
+      <w:r>
+        <w:rPr>
+          <w:lang w:val="de-AT"/>
+        </w:rPr>
+        <w:t xml:space="preserve"> window and shows </w:t>
+      </w:r>
+      <w:proofErr w:type="spellStart"/>
+      <w:r>
+        <w:rPr>
+          <w:lang w:val="de-AT"/>
+        </w:rPr>
+        <w:t>the</w:t>
+      </w:r>
+      <w:proofErr w:type="spellEnd"/>
+      <w:r>
+        <w:rPr>
+          <w:lang w:val="de-AT"/>
+        </w:rPr>
+        <w:t xml:space="preserve"> </w:t>
+      </w:r>
+      <w:proofErr w:type="spellStart"/>
+      <w:r>
+        <w:rPr>
+          <w:lang w:val="de-AT"/>
+        </w:rPr>
+        <w:t>current</w:t>
+      </w:r>
+      <w:proofErr w:type="spellEnd"/>
+      <w:r>
+        <w:rPr>
+          <w:lang w:val="de-AT"/>
+        </w:rPr>
+        <w:t xml:space="preserve"> </w:t>
+      </w:r>
+      <w:proofErr w:type="spellStart"/>
+      <w:r>
+        <w:rPr>
+          <w:lang w:val="de-AT"/>
+        </w:rPr>
+        <w:t>error</w:t>
+      </w:r>
+      <w:proofErr w:type="spellEnd"/>
+      <w:r>
+        <w:rPr>
+          <w:lang w:val="de-AT"/>
+        </w:rPr>
+        <w:t xml:space="preserve"> </w:t>
       </w:r>
       <w:proofErr w:type="spellStart"/>
       <w:r>
@@ -4657,7 +5234,35 @@
         <w:rPr>
           <w:lang w:val="de-AT"/>
         </w:rPr>
-        <w:t xml:space="preserve">To save the changes permanently in the device, </w:t>
+        <w:t xml:space="preserve">To save the changes permanently in </w:t>
+      </w:r>
+      <w:proofErr w:type="spellStart"/>
+      <w:r>
+        <w:rPr>
+          <w:lang w:val="de-AT"/>
+        </w:rPr>
+        <w:t>the</w:t>
+      </w:r>
+      <w:proofErr w:type="spellEnd"/>
+      <w:r>
+        <w:rPr>
+          <w:lang w:val="de-AT"/>
+        </w:rPr>
+        <w:t xml:space="preserve"> </w:t>
+      </w:r>
+      <w:proofErr w:type="spellStart"/>
+      <w:r>
+        <w:rPr>
+          <w:lang w:val="de-AT"/>
+        </w:rPr>
+        <w:t>device</w:t>
+      </w:r>
+      <w:proofErr w:type="spellEnd"/>
+      <w:r>
+        <w:rPr>
+          <w:lang w:val="de-AT"/>
+        </w:rPr>
+        <w:t xml:space="preserve">, </w:t>
       </w:r>
       <w:proofErr w:type="spellStart"/>
       <w:r>
@@ -4912,9 +5517,14 @@
       <w:pPr>
         <w:pStyle w:val="berschrift4"/>
       </w:pPr>
+      <w:proofErr w:type="spellStart"/>
       <w:r>
         <w:lastRenderedPageBreak/>
-        <w:t xml:space="preserve">Use </w:t>
+        <w:t>Use</w:t>
+      </w:r>
+      <w:proofErr w:type="spellEnd"/>
+      <w:r>
+        <w:t xml:space="preserve"> </w:t>
       </w:r>
       <w:proofErr w:type="spellStart"/>
       <w:r>
@@ -4975,7 +5585,21 @@
         <w:rPr>
           <w:lang w:val="de-AT"/>
         </w:rPr>
-        <w:t xml:space="preserve">Function settings can be saved in up to 10 memory slots of the microcontroller. These memory locations can also be changed during operation (eg via a </w:t>
+        <w:t>Function settings can be saved in up to 10 memory slots of the microcontroller. These memory locations can also be changed during operation (</w:t>
+      </w:r>
+      <w:proofErr w:type="spellStart"/>
+      <w:r>
+        <w:rPr>
+          <w:lang w:val="de-AT"/>
+        </w:rPr>
+        <w:t>eg</w:t>
+      </w:r>
+      <w:proofErr w:type="spellEnd"/>
+      <w:r>
+        <w:rPr>
+          <w:lang w:val="de-AT"/>
+        </w:rPr>
+        <w:t xml:space="preserve"> via a </w:t>
       </w:r>
       <w:proofErr w:type="spellStart"/>
       <w:r>
@@ -5064,7 +5688,23 @@
           <w:color w:val="C00000"/>
           <w:lang w:val="de-AT"/>
         </w:rPr>
-        <w:t xml:space="preserve"> memory slots are retained when the microcontroller is disconnected from the USB cable / power supply</w:t>
+        <w:t xml:space="preserve"> </w:t>
+      </w:r>
+      <w:proofErr w:type="spellStart"/>
+      <w:r>
+        <w:rPr>
+          <w:color w:val="C00000"/>
+          <w:lang w:val="de-AT"/>
+        </w:rPr>
+        <w:t>memory</w:t>
+      </w:r>
+      <w:proofErr w:type="spellEnd"/>
+      <w:r>
+        <w:rPr>
+          <w:color w:val="C00000"/>
+          <w:lang w:val="de-AT"/>
+        </w:rPr>
+        <w:t xml:space="preserve"> slots are retained when the microcontroller is disconnected from the USB cable / power supply</w:t>
       </w:r>
       <w:r>
         <w:rPr>
@@ -5077,7 +5717,49 @@
         <w:rPr>
           <w:lang w:val="de-AT"/>
         </w:rPr>
-        <w:t xml:space="preserve">As soon as the FABI device is supplied with power again via the USB cable, the first slot is </w:t>
+        <w:t xml:space="preserve">As soon as the FABI device is supplied with power again via the USB cable, the </w:t>
+      </w:r>
+      <w:proofErr w:type="spellStart"/>
+      <w:r>
+        <w:rPr>
+          <w:lang w:val="de-AT"/>
+        </w:rPr>
+        <w:t>first</w:t>
+      </w:r>
+      <w:proofErr w:type="spellEnd"/>
+      <w:r>
+        <w:rPr>
+          <w:lang w:val="de-AT"/>
+        </w:rPr>
+        <w:t xml:space="preserve"> </w:t>
+      </w:r>
+      <w:proofErr w:type="spellStart"/>
+      <w:r>
+        <w:rPr>
+          <w:lang w:val="de-AT"/>
+        </w:rPr>
+        <w:t>slot</w:t>
+      </w:r>
+      <w:proofErr w:type="spellEnd"/>
+      <w:r>
+        <w:rPr>
+          <w:lang w:val="de-AT"/>
+        </w:rPr>
+        <w:t xml:space="preserve"> </w:t>
+      </w:r>
+      <w:proofErr w:type="spellStart"/>
+      <w:r>
+        <w:rPr>
+          <w:lang w:val="de-AT"/>
+        </w:rPr>
+        <w:t>is</w:t>
+      </w:r>
+      <w:proofErr w:type="spellEnd"/>
+      <w:r>
+        <w:rPr>
+          <w:lang w:val="de-AT"/>
+        </w:rPr>
+        <w:t xml:space="preserve"> </w:t>
       </w:r>
       <w:proofErr w:type="spellStart"/>
       <w:r>
@@ -5174,7 +5856,21 @@
         <w:rPr>
           <w:lang w:val="de-AT"/>
         </w:rPr>
-        <w:t>" or "</w:t>
+        <w:t xml:space="preserve">" </w:t>
+      </w:r>
+      <w:proofErr w:type="spellStart"/>
+      <w:r>
+        <w:rPr>
+          <w:lang w:val="de-AT"/>
+        </w:rPr>
+        <w:t>or</w:t>
+      </w:r>
+      <w:proofErr w:type="spellEnd"/>
+      <w:r>
+        <w:rPr>
+          <w:lang w:val="de-AT"/>
+        </w:rPr>
+        <w:t xml:space="preserve"> "</w:t>
       </w:r>
       <w:r>
         <w:rPr>
@@ -5450,7 +6146,21 @@
         <w:rPr>
           <w:lang w:val="de-AT"/>
         </w:rPr>
-        <w:t xml:space="preserve">Changes are always made in the currently selected configuration. The current configuration can be tried out on the </w:t>
+        <w:t xml:space="preserve">Changes are always made in the currently selected configuration. The current configuration can be tried out on </w:t>
+      </w:r>
+      <w:proofErr w:type="spellStart"/>
+      <w:r>
+        <w:rPr>
+          <w:lang w:val="de-AT"/>
+        </w:rPr>
+        <w:t>the</w:t>
+      </w:r>
+      <w:proofErr w:type="spellEnd"/>
+      <w:r>
+        <w:rPr>
+          <w:lang w:val="de-AT"/>
+        </w:rPr>
+        <w:t xml:space="preserve"> </w:t>
       </w:r>
       <w:proofErr w:type="spellStart"/>
       <w:r>
@@ -5548,7 +6258,21 @@
         <w:rPr>
           <w:lang w:val="de-AT"/>
         </w:rPr>
-        <w:t xml:space="preserve">The File menu </w:t>
+        <w:t xml:space="preserve">The File </w:t>
+      </w:r>
+      <w:proofErr w:type="spellStart"/>
+      <w:r>
+        <w:rPr>
+          <w:lang w:val="de-AT"/>
+        </w:rPr>
+        <w:t>menu</w:t>
+      </w:r>
+      <w:proofErr w:type="spellEnd"/>
+      <w:r>
+        <w:rPr>
+          <w:lang w:val="de-AT"/>
+        </w:rPr>
+        <w:t xml:space="preserve"> </w:t>
       </w:r>
       <w:proofErr w:type="spellStart"/>
       <w:r>
@@ -5562,7 +6286,7 @@
         <w:rPr>
           <w:lang w:val="de-AT"/>
         </w:rPr>
-        <w:t xml:space="preserve"> the entire configuration to be saved as a file (.set) on the computer. This settings file can then be transferred to </w:t>
+        <w:t xml:space="preserve"> </w:t>
       </w:r>
       <w:proofErr w:type="spellStart"/>
       <w:r>
@@ -5576,6 +6300,90 @@
         <w:rPr>
           <w:lang w:val="de-AT"/>
         </w:rPr>
+        <w:t xml:space="preserve"> </w:t>
+      </w:r>
+      <w:proofErr w:type="spellStart"/>
+      <w:r>
+        <w:rPr>
+          <w:lang w:val="de-AT"/>
+        </w:rPr>
+        <w:t>entire</w:t>
+      </w:r>
+      <w:proofErr w:type="spellEnd"/>
+      <w:r>
+        <w:rPr>
+          <w:lang w:val="de-AT"/>
+        </w:rPr>
+        <w:t xml:space="preserve"> </w:t>
+      </w:r>
+      <w:proofErr w:type="spellStart"/>
+      <w:r>
+        <w:rPr>
+          <w:lang w:val="de-AT"/>
+        </w:rPr>
+        <w:t>configuration</w:t>
+      </w:r>
+      <w:proofErr w:type="spellEnd"/>
+      <w:r>
+        <w:rPr>
+          <w:lang w:val="de-AT"/>
+        </w:rPr>
+        <w:t xml:space="preserve"> to be saved as a file (.set) on the computer. This settings file can then </w:t>
+      </w:r>
+      <w:proofErr w:type="spellStart"/>
+      <w:r>
+        <w:rPr>
+          <w:lang w:val="de-AT"/>
+        </w:rPr>
+        <w:t>be</w:t>
+      </w:r>
+      <w:proofErr w:type="spellEnd"/>
+      <w:r>
+        <w:rPr>
+          <w:lang w:val="de-AT"/>
+        </w:rPr>
+        <w:t xml:space="preserve"> </w:t>
+      </w:r>
+      <w:proofErr w:type="spellStart"/>
+      <w:r>
+        <w:rPr>
+          <w:lang w:val="de-AT"/>
+        </w:rPr>
+        <w:t>transferred</w:t>
+      </w:r>
+      <w:proofErr w:type="spellEnd"/>
+      <w:r>
+        <w:rPr>
+          <w:lang w:val="de-AT"/>
+        </w:rPr>
+        <w:t xml:space="preserve"> </w:t>
+      </w:r>
+      <w:proofErr w:type="spellStart"/>
+      <w:r>
+        <w:rPr>
+          <w:lang w:val="de-AT"/>
+        </w:rPr>
+        <w:t>to</w:t>
+      </w:r>
+      <w:proofErr w:type="spellEnd"/>
+      <w:r>
+        <w:rPr>
+          <w:lang w:val="de-AT"/>
+        </w:rPr>
+        <w:t xml:space="preserve"> </w:t>
+      </w:r>
+      <w:proofErr w:type="spellStart"/>
+      <w:r>
+        <w:rPr>
+          <w:lang w:val="de-AT"/>
+        </w:rPr>
+        <w:t>the</w:t>
+      </w:r>
+      <w:proofErr w:type="spellEnd"/>
+      <w:r>
+        <w:rPr>
+          <w:lang w:val="de-AT"/>
+        </w:rPr>
         <w:t xml:space="preserve"> same </w:t>
       </w:r>
       <w:proofErr w:type="spellStart"/>
@@ -5637,7 +6445,21 @@
         <w:rPr>
           <w:lang w:val="de-AT"/>
         </w:rPr>
-        <w:t>) or loading (</w:t>
+        <w:t xml:space="preserve">) or </w:t>
+      </w:r>
+      <w:proofErr w:type="spellStart"/>
+      <w:r>
+        <w:rPr>
+          <w:lang w:val="de-AT"/>
+        </w:rPr>
+        <w:t>loading</w:t>
+      </w:r>
+      <w:proofErr w:type="spellEnd"/>
+      <w:r>
+        <w:rPr>
+          <w:lang w:val="de-AT"/>
+        </w:rPr>
+        <w:t xml:space="preserve"> (</w:t>
       </w:r>
       <w:r>
         <w:rPr>
@@ -5736,7 +6558,21 @@
         <w:rPr>
           <w:lang w:val="de-AT"/>
         </w:rPr>
-        <w:t xml:space="preserve"> settings from a saved file to the FABI device, the current configuration settings are overwritten. </w:t>
+        <w:t xml:space="preserve"> </w:t>
+      </w:r>
+      <w:proofErr w:type="spellStart"/>
+      <w:r>
+        <w:rPr>
+          <w:lang w:val="de-AT"/>
+        </w:rPr>
+        <w:t>settings</w:t>
+      </w:r>
+      <w:proofErr w:type="spellEnd"/>
+      <w:r>
+        <w:rPr>
+          <w:lang w:val="de-AT"/>
+        </w:rPr>
+        <w:t xml:space="preserve"> from a saved file to the FABI device, the current configuration settings are overwritten. </w:t>
       </w:r>
     </w:p>
     <w:p/>
@@ -5851,7 +6687,49 @@
         <w:rPr>
           <w:lang w:val="de-AT"/>
         </w:rPr>
-        <w:t xml:space="preserve">With the FabiGUI applications, up to 9 buttons can be assigned different functions. Such functions include various mouse clicks, mouse movements, scrolling </w:t>
+        <w:t xml:space="preserve">With the FabiGUI applications, up to 9 buttons can be assigned different functions. Such functions include various mouse clicks, </w:t>
+      </w:r>
+      <w:proofErr w:type="spellStart"/>
+      <w:r>
+        <w:rPr>
+          <w:lang w:val="de-AT"/>
+        </w:rPr>
+        <w:t>mouse</w:t>
+      </w:r>
+      <w:proofErr w:type="spellEnd"/>
+      <w:r>
+        <w:rPr>
+          <w:lang w:val="de-AT"/>
+        </w:rPr>
+        <w:t xml:space="preserve"> </w:t>
+      </w:r>
+      <w:proofErr w:type="spellStart"/>
+      <w:r>
+        <w:rPr>
+          <w:lang w:val="de-AT"/>
+        </w:rPr>
+        <w:t>movements</w:t>
+      </w:r>
+      <w:proofErr w:type="spellEnd"/>
+      <w:r>
+        <w:rPr>
+          <w:lang w:val="de-AT"/>
+        </w:rPr>
+        <w:t xml:space="preserve">, </w:t>
+      </w:r>
+      <w:proofErr w:type="spellStart"/>
+      <w:r>
+        <w:rPr>
+          <w:lang w:val="de-AT"/>
+        </w:rPr>
+        <w:t>scrolling</w:t>
+      </w:r>
+      <w:proofErr w:type="spellEnd"/>
+      <w:r>
+        <w:rPr>
+          <w:lang w:val="de-AT"/>
+        </w:rPr>
+        <w:t xml:space="preserve"> </w:t>
       </w:r>
       <w:proofErr w:type="spellStart"/>
       <w:r>
@@ -5927,7 +6805,21 @@
         <w:rPr>
           <w:lang w:val="de-AT"/>
         </w:rPr>
-        <w:t xml:space="preserve">Please note that with the 3D-printed FABI housing only 8 of the 9 possible buttons also have recesses for the connections (jack sockets). Usually, </w:t>
+        <w:t xml:space="preserve">Please note that with the 3D-printed FABI housing only 8 of the 9 possible buttons also have recesses for the connections (jack sockets). </w:t>
+      </w:r>
+      <w:proofErr w:type="spellStart"/>
+      <w:r>
+        <w:rPr>
+          <w:lang w:val="de-AT"/>
+        </w:rPr>
+        <w:t>Usually</w:t>
+      </w:r>
+      <w:proofErr w:type="spellEnd"/>
+      <w:r>
+        <w:rPr>
+          <w:lang w:val="de-AT"/>
+        </w:rPr>
+        <w:t xml:space="preserve">, </w:t>
       </w:r>
       <w:proofErr w:type="spellStart"/>
       <w:r>
@@ -5941,7 +6833,49 @@
         <w:rPr>
           <w:lang w:val="de-AT"/>
         </w:rPr>
-        <w:t xml:space="preserve"> buttons are used anyway. If more than 8 buttons are required, several FABI modules can be operated in parallel.</w:t>
+        <w:t xml:space="preserve"> </w:t>
+      </w:r>
+      <w:proofErr w:type="spellStart"/>
+      <w:r>
+        <w:rPr>
+          <w:lang w:val="de-AT"/>
+        </w:rPr>
+        <w:t>buttons</w:t>
+      </w:r>
+      <w:proofErr w:type="spellEnd"/>
+      <w:r>
+        <w:rPr>
+          <w:lang w:val="de-AT"/>
+        </w:rPr>
+        <w:t xml:space="preserve"> </w:t>
+      </w:r>
+      <w:proofErr w:type="spellStart"/>
+      <w:r>
+        <w:rPr>
+          <w:lang w:val="de-AT"/>
+        </w:rPr>
+        <w:t>are</w:t>
+      </w:r>
+      <w:proofErr w:type="spellEnd"/>
+      <w:r>
+        <w:rPr>
+          <w:lang w:val="de-AT"/>
+        </w:rPr>
+        <w:t xml:space="preserve"> </w:t>
+      </w:r>
+      <w:proofErr w:type="spellStart"/>
+      <w:r>
+        <w:rPr>
+          <w:lang w:val="de-AT"/>
+        </w:rPr>
+        <w:t>used</w:t>
+      </w:r>
+      <w:proofErr w:type="spellEnd"/>
+      <w:r>
+        <w:rPr>
+          <w:lang w:val="de-AT"/>
+        </w:rPr>
+        <w:t xml:space="preserve"> anyway. If more than 8 buttons are required, several FABI modules can be operated in parallel.</w:t>
       </w:r>
     </w:p>
     <w:p>
@@ -6049,7 +6983,15 @@
         <w:pStyle w:val="berschrift4"/>
       </w:pPr>
       <w:r>
-        <w:t xml:space="preserve">Click Left / Right / </w:t>
+        <w:t xml:space="preserve">Click Left / </w:t>
+      </w:r>
+      <w:proofErr w:type="spellStart"/>
+      <w:r>
+        <w:t>Right</w:t>
+      </w:r>
+      <w:proofErr w:type="spellEnd"/>
+      <w:r>
+        <w:t xml:space="preserve"> / </w:t>
       </w:r>
       <w:proofErr w:type="spellStart"/>
       <w:r>
@@ -6065,7 +7007,35 @@
         <w:rPr>
           <w:lang w:val="de-AT"/>
         </w:rPr>
-        <w:t xml:space="preserve">These functions can </w:t>
+        <w:t xml:space="preserve">These </w:t>
+      </w:r>
+      <w:proofErr w:type="spellStart"/>
+      <w:r>
+        <w:rPr>
+          <w:lang w:val="de-AT"/>
+        </w:rPr>
+        <w:t>functions</w:t>
+      </w:r>
+      <w:proofErr w:type="spellEnd"/>
+      <w:r>
+        <w:rPr>
+          <w:lang w:val="de-AT"/>
+        </w:rPr>
+        <w:t xml:space="preserve"> </w:t>
+      </w:r>
+      <w:proofErr w:type="spellStart"/>
+      <w:r>
+        <w:rPr>
+          <w:lang w:val="de-AT"/>
+        </w:rPr>
+        <w:t>can</w:t>
+      </w:r>
+      <w:proofErr w:type="spellEnd"/>
+      <w:r>
+        <w:rPr>
+          <w:lang w:val="de-AT"/>
+        </w:rPr>
+        <w:t xml:space="preserve"> </w:t>
       </w:r>
       <w:proofErr w:type="spellStart"/>
       <w:r>
@@ -6261,7 +7231,21 @@
         <w:rPr>
           <w:lang w:val="de-AT"/>
         </w:rPr>
-        <w:t xml:space="preserve">. Note: a click consists of pressing &amp; releasing the corresponding mouse button, both happen in quick succession after </w:t>
+        <w:t xml:space="preserve">. Note: a click consists of pressing &amp; releasing the corresponding mouse button, both happen in quick </w:t>
+      </w:r>
+      <w:proofErr w:type="spellStart"/>
+      <w:r>
+        <w:rPr>
+          <w:lang w:val="de-AT"/>
+        </w:rPr>
+        <w:t>succession</w:t>
+      </w:r>
+      <w:proofErr w:type="spellEnd"/>
+      <w:r>
+        <w:rPr>
+          <w:lang w:val="de-AT"/>
+        </w:rPr>
+        <w:t xml:space="preserve"> after </w:t>
       </w:r>
       <w:proofErr w:type="spellStart"/>
       <w:r>
@@ -6407,7 +7391,35 @@
         <w:rPr>
           <w:lang w:val="de-AT"/>
         </w:rPr>
-        <w:t xml:space="preserve">A double click of the left mouse button is necessary, for example, to open a file. However, performing quick mouse clicks can be difficult for some users. By assigning the “Double Click Left Mouse Button” function, a double click can be carried out by </w:t>
+        <w:t xml:space="preserve">A double click of the left mouse button is necessary, for example, to open a file. However, performing quick mouse clicks can be difficult for some users. By assigning the “Double Click Left Mouse Button” function, a double click can be </w:t>
+      </w:r>
+      <w:proofErr w:type="spellStart"/>
+      <w:r>
+        <w:rPr>
+          <w:lang w:val="de-AT"/>
+        </w:rPr>
+        <w:t>carried</w:t>
+      </w:r>
+      <w:proofErr w:type="spellEnd"/>
+      <w:r>
+        <w:rPr>
+          <w:lang w:val="de-AT"/>
+        </w:rPr>
+        <w:t xml:space="preserve"> out </w:t>
+      </w:r>
+      <w:proofErr w:type="spellStart"/>
+      <w:r>
+        <w:rPr>
+          <w:lang w:val="de-AT"/>
+        </w:rPr>
+        <w:t>by</w:t>
+      </w:r>
+      <w:proofErr w:type="spellEnd"/>
+      <w:r>
+        <w:rPr>
+          <w:lang w:val="de-AT"/>
+        </w:rPr>
+        <w:t xml:space="preserve"> </w:t>
       </w:r>
       <w:proofErr w:type="spellStart"/>
       <w:r>
@@ -6483,7 +7495,21 @@
         <w:rPr>
           <w:lang w:val="de-DE"/>
         </w:rPr>
-        <w:t xml:space="preserve">Hold Left / Right / </w:t>
+        <w:t xml:space="preserve">Hold Left / </w:t>
+      </w:r>
+      <w:proofErr w:type="spellStart"/>
+      <w:r>
+        <w:rPr>
+          <w:lang w:val="de-DE"/>
+        </w:rPr>
+        <w:t>Right</w:t>
+      </w:r>
+      <w:proofErr w:type="spellEnd"/>
+      <w:r>
+        <w:rPr>
+          <w:lang w:val="de-DE"/>
+        </w:rPr>
+        <w:t xml:space="preserve"> / </w:t>
       </w:r>
       <w:proofErr w:type="spellStart"/>
       <w:r>
@@ -6545,7 +7571,35 @@
         <w:rPr>
           <w:lang w:val="de-AT"/>
         </w:rPr>
-        <w:t xml:space="preserve">The functions “wheel up” and “wheel down” generate activities with the scroll wheel </w:t>
+        <w:t xml:space="preserve">The functions “wheel up” and “wheel down” generate activities with </w:t>
+      </w:r>
+      <w:proofErr w:type="spellStart"/>
+      <w:r>
+        <w:rPr>
+          <w:lang w:val="de-AT"/>
+        </w:rPr>
+        <w:t>the</w:t>
+      </w:r>
+      <w:proofErr w:type="spellEnd"/>
+      <w:r>
+        <w:rPr>
+          <w:lang w:val="de-AT"/>
+        </w:rPr>
+        <w:t xml:space="preserve"> scroll </w:t>
+      </w:r>
+      <w:proofErr w:type="spellStart"/>
+      <w:r>
+        <w:rPr>
+          <w:lang w:val="de-AT"/>
+        </w:rPr>
+        <w:t>wheel</w:t>
+      </w:r>
+      <w:proofErr w:type="spellEnd"/>
+      <w:r>
+        <w:rPr>
+          <w:lang w:val="de-AT"/>
+        </w:rPr>
+        <w:t xml:space="preserve"> </w:t>
       </w:r>
       <w:proofErr w:type="spellStart"/>
       <w:r>
@@ -6601,7 +7655,49 @@
         <w:rPr>
           <w:lang w:val="de-AT"/>
         </w:rPr>
-        <w:t xml:space="preserve">. Triggering the “Wheel Up” function results in scrolling upwards, with the “Wheel down” function scrolling downwards (useful for reading documents </w:t>
+        <w:t xml:space="preserve">. Triggering the “Wheel Up” function results in scrolling upwards, with the “Wheel down” function scrolling downwards (useful </w:t>
+      </w:r>
+      <w:proofErr w:type="spellStart"/>
+      <w:r>
+        <w:rPr>
+          <w:lang w:val="de-AT"/>
+        </w:rPr>
+        <w:t>for</w:t>
+      </w:r>
+      <w:proofErr w:type="spellEnd"/>
+      <w:r>
+        <w:rPr>
+          <w:lang w:val="de-AT"/>
+        </w:rPr>
+        <w:t xml:space="preserve"> </w:t>
+      </w:r>
+      <w:proofErr w:type="spellStart"/>
+      <w:r>
+        <w:rPr>
+          <w:lang w:val="de-AT"/>
+        </w:rPr>
+        <w:t>reading</w:t>
+      </w:r>
+      <w:proofErr w:type="spellEnd"/>
+      <w:r>
+        <w:rPr>
+          <w:lang w:val="de-AT"/>
+        </w:rPr>
+        <w:t xml:space="preserve"> </w:t>
+      </w:r>
+      <w:proofErr w:type="spellStart"/>
+      <w:r>
+        <w:rPr>
+          <w:lang w:val="de-AT"/>
+        </w:rPr>
+        <w:t>documents</w:t>
+      </w:r>
+      <w:proofErr w:type="spellEnd"/>
+      <w:r>
+        <w:rPr>
+          <w:lang w:val="de-AT"/>
+        </w:rPr>
+        <w:t xml:space="preserve"> </w:t>
       </w:r>
       <w:proofErr w:type="spellStart"/>
       <w:r>
@@ -6754,7 +7850,35 @@
         <w:rPr>
           <w:lang w:val="de-AT"/>
         </w:rPr>
-        <w:t xml:space="preserve">A negative value for the Y direction moves </w:t>
+        <w:t xml:space="preserve">A negative value for the Y </w:t>
+      </w:r>
+      <w:proofErr w:type="spellStart"/>
+      <w:r>
+        <w:rPr>
+          <w:lang w:val="de-AT"/>
+        </w:rPr>
+        <w:t>direction</w:t>
+      </w:r>
+      <w:proofErr w:type="spellEnd"/>
+      <w:r>
+        <w:rPr>
+          <w:lang w:val="de-AT"/>
+        </w:rPr>
+        <w:t xml:space="preserve"> </w:t>
+      </w:r>
+      <w:proofErr w:type="spellStart"/>
+      <w:r>
+        <w:rPr>
+          <w:lang w:val="de-AT"/>
+        </w:rPr>
+        <w:t>moves</w:t>
+      </w:r>
+      <w:proofErr w:type="spellEnd"/>
+      <w:r>
+        <w:rPr>
+          <w:lang w:val="de-AT"/>
+        </w:rPr>
+        <w:t xml:space="preserve"> </w:t>
       </w:r>
       <w:proofErr w:type="spellStart"/>
       <w:r>
@@ -7143,7 +8267,35 @@
         <w:rPr>
           <w:lang w:val="de-AT"/>
         </w:rPr>
-        <w:t xml:space="preserve">. If you select Write Text, a blank text box will appear under the drop-down menu, then click the text box </w:t>
+        <w:t xml:space="preserve">. If you select Write Text, a blank text box will appear under the drop-down menu, then click </w:t>
+      </w:r>
+      <w:proofErr w:type="spellStart"/>
+      <w:r>
+        <w:rPr>
+          <w:lang w:val="de-AT"/>
+        </w:rPr>
+        <w:t>the</w:t>
+      </w:r>
+      <w:proofErr w:type="spellEnd"/>
+      <w:r>
+        <w:rPr>
+          <w:lang w:val="de-AT"/>
+        </w:rPr>
+        <w:t xml:space="preserve"> </w:t>
+      </w:r>
+      <w:proofErr w:type="spellStart"/>
+      <w:r>
+        <w:rPr>
+          <w:lang w:val="de-AT"/>
+        </w:rPr>
+        <w:t>text</w:t>
+      </w:r>
+      <w:proofErr w:type="spellEnd"/>
+      <w:r>
+        <w:rPr>
+          <w:lang w:val="de-AT"/>
+        </w:rPr>
+        <w:t xml:space="preserve"> box </w:t>
       </w:r>
       <w:proofErr w:type="spellStart"/>
       <w:r>
@@ -7554,7 +8706,35 @@
         <w:rPr>
           <w:lang w:val="de-AT"/>
         </w:rPr>
-        <w:t xml:space="preserve"> Figure 8 shows the use of the keyboard key “KEY_E” - a small “e” is written every time </w:t>
+        <w:t xml:space="preserve"> Figure 8 shows the use of the keyboard key “KEY_E” - a small “e” is </w:t>
+      </w:r>
+      <w:proofErr w:type="spellStart"/>
+      <w:r>
+        <w:rPr>
+          <w:lang w:val="de-AT"/>
+        </w:rPr>
+        <w:t>written</w:t>
+      </w:r>
+      <w:proofErr w:type="spellEnd"/>
+      <w:r>
+        <w:rPr>
+          <w:lang w:val="de-AT"/>
+        </w:rPr>
+        <w:t xml:space="preserve"> </w:t>
+      </w:r>
+      <w:proofErr w:type="spellStart"/>
+      <w:r>
+        <w:rPr>
+          <w:lang w:val="de-AT"/>
+        </w:rPr>
+        <w:t>every</w:t>
+      </w:r>
+      <w:proofErr w:type="spellEnd"/>
+      <w:r>
+        <w:rPr>
+          <w:lang w:val="de-AT"/>
+        </w:rPr>
+        <w:t xml:space="preserve"> time </w:t>
       </w:r>
       <w:proofErr w:type="spellStart"/>
       <w:r>
@@ -7793,13 +8973,55 @@
         <w:rPr>
           <w:lang w:val="de-DE"/>
         </w:rPr>
-        <w:t xml:space="preserve">Load Slot by Name - switch to configuration </w:t>
+        <w:t xml:space="preserve">Load Slot by Name - </w:t>
       </w:r>
       <w:proofErr w:type="spellStart"/>
       <w:r>
         <w:rPr>
           <w:lang w:val="de-DE"/>
         </w:rPr>
+        <w:t>switch</w:t>
+      </w:r>
+      <w:proofErr w:type="spellEnd"/>
+      <w:r>
+        <w:rPr>
+          <w:lang w:val="de-DE"/>
+        </w:rPr>
+        <w:t xml:space="preserve"> </w:t>
+      </w:r>
+      <w:proofErr w:type="spellStart"/>
+      <w:r>
+        <w:rPr>
+          <w:lang w:val="de-DE"/>
+        </w:rPr>
+        <w:t>to</w:t>
+      </w:r>
+      <w:proofErr w:type="spellEnd"/>
+      <w:r>
+        <w:rPr>
+          <w:lang w:val="de-DE"/>
+        </w:rPr>
+        <w:t xml:space="preserve"> </w:t>
+      </w:r>
+      <w:proofErr w:type="spellStart"/>
+      <w:r>
+        <w:rPr>
+          <w:lang w:val="de-DE"/>
+        </w:rPr>
+        <w:t>configuration</w:t>
+      </w:r>
+      <w:proofErr w:type="spellEnd"/>
+      <w:r>
+        <w:rPr>
+          <w:lang w:val="de-DE"/>
+        </w:rPr>
+        <w:t xml:space="preserve"> </w:t>
+      </w:r>
+      <w:proofErr w:type="spellStart"/>
+      <w:r>
+        <w:rPr>
+          <w:lang w:val="de-DE"/>
+        </w:rPr>
         <w:t>with</w:t>
       </w:r>
       <w:proofErr w:type="spellEnd"/>
@@ -7940,7 +9162,49 @@
         <w:rPr>
           <w:lang w:val="de-AT"/>
         </w:rPr>
-        <w:t xml:space="preserve">If “No Command” is selected in the function menu, no action will be taken when </w:t>
+        <w:t xml:space="preserve">If “No Command” is selected in the function menu, no action will </w:t>
+      </w:r>
+      <w:proofErr w:type="spellStart"/>
+      <w:r>
+        <w:rPr>
+          <w:lang w:val="de-AT"/>
+        </w:rPr>
+        <w:t>be</w:t>
+      </w:r>
+      <w:proofErr w:type="spellEnd"/>
+      <w:r>
+        <w:rPr>
+          <w:lang w:val="de-AT"/>
+        </w:rPr>
+        <w:t xml:space="preserve"> </w:t>
+      </w:r>
+      <w:proofErr w:type="spellStart"/>
+      <w:r>
+        <w:rPr>
+          <w:lang w:val="de-AT"/>
+        </w:rPr>
+        <w:t>taken</w:t>
+      </w:r>
+      <w:proofErr w:type="spellEnd"/>
+      <w:r>
+        <w:rPr>
+          <w:lang w:val="de-AT"/>
+        </w:rPr>
+        <w:t xml:space="preserve"> </w:t>
+      </w:r>
+      <w:proofErr w:type="spellStart"/>
+      <w:r>
+        <w:rPr>
+          <w:lang w:val="de-AT"/>
+        </w:rPr>
+        <w:t>when</w:t>
+      </w:r>
+      <w:proofErr w:type="spellEnd"/>
+      <w:r>
+        <w:rPr>
+          <w:lang w:val="de-AT"/>
+        </w:rPr>
+        <w:t xml:space="preserve"> </w:t>
       </w:r>
       <w:proofErr w:type="spellStart"/>
       <w:r>
@@ -8017,7 +9281,21 @@
         <w:rPr>
           <w:lang w:val="de-DE"/>
         </w:rPr>
-        <w:t xml:space="preserve">Execute Command Macro - </w:t>
+        <w:t xml:space="preserve">Execute Command </w:t>
+      </w:r>
+      <w:proofErr w:type="spellStart"/>
+      <w:r>
+        <w:rPr>
+          <w:lang w:val="de-DE"/>
+        </w:rPr>
+        <w:t>Macro</w:t>
+      </w:r>
+      <w:proofErr w:type="spellEnd"/>
+      <w:r>
+        <w:rPr>
+          <w:lang w:val="de-DE"/>
+        </w:rPr>
+        <w:t xml:space="preserve"> - </w:t>
       </w:r>
       <w:proofErr w:type="spellStart"/>
       <w:r>
@@ -8136,7 +9414,35 @@
         <w:rPr>
           <w:lang w:val="de-AT"/>
         </w:rPr>
-        <w:t xml:space="preserve"> the possible command and keyboard shortcuts can be found in the appendix.</w:t>
+        <w:t xml:space="preserve"> </w:t>
+      </w:r>
+      <w:proofErr w:type="spellStart"/>
+      <w:r>
+        <w:rPr>
+          <w:lang w:val="de-AT"/>
+        </w:rPr>
+        <w:t>the</w:t>
+      </w:r>
+      <w:proofErr w:type="spellEnd"/>
+      <w:r>
+        <w:rPr>
+          <w:lang w:val="de-AT"/>
+        </w:rPr>
+        <w:t xml:space="preserve"> </w:t>
+      </w:r>
+      <w:proofErr w:type="spellStart"/>
+      <w:r>
+        <w:rPr>
+          <w:lang w:val="de-AT"/>
+        </w:rPr>
+        <w:t>possible</w:t>
+      </w:r>
+      <w:proofErr w:type="spellEnd"/>
+      <w:r>
+        <w:rPr>
+          <w:lang w:val="de-AT"/>
+        </w:rPr>
+        <w:t xml:space="preserve"> command and keyboard shortcuts can be found in the appendix.</w:t>
       </w:r>
     </w:p>
     <w:p>
@@ -8181,7 +9487,35 @@
         <w:rPr>
           <w:lang w:val="de-AT"/>
         </w:rPr>
-        <w:t xml:space="preserve">The FABI device enables the use of an optional pressure sensor (sip / puff or suction-blow sensor). Analog pressure sensors such as </w:t>
+        <w:t xml:space="preserve">The FABI device enables the use of an optional pressure sensor (sip / puff or suction-blow sensor). Analog pressure </w:t>
+      </w:r>
+      <w:proofErr w:type="spellStart"/>
+      <w:r>
+        <w:rPr>
+          <w:lang w:val="de-AT"/>
+        </w:rPr>
+        <w:t>sensors</w:t>
+      </w:r>
+      <w:proofErr w:type="spellEnd"/>
+      <w:r>
+        <w:rPr>
+          <w:lang w:val="de-AT"/>
+        </w:rPr>
+        <w:t xml:space="preserve"> such </w:t>
+      </w:r>
+      <w:proofErr w:type="spellStart"/>
+      <w:r>
+        <w:rPr>
+          <w:lang w:val="de-AT"/>
+        </w:rPr>
+        <w:t>as</w:t>
+      </w:r>
+      <w:proofErr w:type="spellEnd"/>
+      <w:r>
+        <w:rPr>
+          <w:lang w:val="de-AT"/>
+        </w:rPr>
+        <w:t xml:space="preserve"> </w:t>
       </w:r>
       <w:proofErr w:type="spellStart"/>
       <w:r>
@@ -8272,7 +9606,21 @@
         <w:rPr>
           <w:lang w:val="de-AT"/>
         </w:rPr>
-        <w:t xml:space="preserve">. The analog voltage </w:t>
+        <w:t xml:space="preserve">. The analog </w:t>
+      </w:r>
+      <w:proofErr w:type="spellStart"/>
+      <w:r>
+        <w:rPr>
+          <w:lang w:val="de-AT"/>
+        </w:rPr>
+        <w:t>voltage</w:t>
+      </w:r>
+      <w:proofErr w:type="spellEnd"/>
+      <w:r>
+        <w:rPr>
+          <w:lang w:val="de-AT"/>
+        </w:rPr>
+        <w:t xml:space="preserve"> </w:t>
       </w:r>
       <w:proofErr w:type="spellStart"/>
       <w:r>
@@ -8286,7 +9634,63 @@
         <w:rPr>
           <w:lang w:val="de-AT"/>
         </w:rPr>
-        <w:t xml:space="preserve"> connected to the solder contact A0 on the microcontroller board. The sensor must also </w:t>
+        <w:t xml:space="preserve"> </w:t>
+      </w:r>
+      <w:proofErr w:type="spellStart"/>
+      <w:r>
+        <w:rPr>
+          <w:lang w:val="de-AT"/>
+        </w:rPr>
+        <w:t>connected</w:t>
+      </w:r>
+      <w:proofErr w:type="spellEnd"/>
+      <w:r>
+        <w:rPr>
+          <w:lang w:val="de-AT"/>
+        </w:rPr>
+        <w:t xml:space="preserve"> </w:t>
+      </w:r>
+      <w:proofErr w:type="spellStart"/>
+      <w:r>
+        <w:rPr>
+          <w:lang w:val="de-AT"/>
+        </w:rPr>
+        <w:t>to</w:t>
+      </w:r>
+      <w:proofErr w:type="spellEnd"/>
+      <w:r>
+        <w:rPr>
+          <w:lang w:val="de-AT"/>
+        </w:rPr>
+        <w:t xml:space="preserve"> </w:t>
+      </w:r>
+      <w:proofErr w:type="spellStart"/>
+      <w:r>
+        <w:rPr>
+          <w:lang w:val="de-AT"/>
+        </w:rPr>
+        <w:t>the</w:t>
+      </w:r>
+      <w:proofErr w:type="spellEnd"/>
+      <w:r>
+        <w:rPr>
+          <w:lang w:val="de-AT"/>
+        </w:rPr>
+        <w:t xml:space="preserve"> solder contact A0 on the microcontroller board. The </w:t>
+      </w:r>
+      <w:proofErr w:type="spellStart"/>
+      <w:r>
+        <w:rPr>
+          <w:lang w:val="de-AT"/>
+        </w:rPr>
+        <w:t>sensor</w:t>
+      </w:r>
+      <w:proofErr w:type="spellEnd"/>
+      <w:r>
+        <w:rPr>
+          <w:lang w:val="de-AT"/>
+        </w:rPr>
+        <w:t xml:space="preserve"> must also </w:t>
       </w:r>
       <w:proofErr w:type="spellStart"/>
       <w:r>
@@ -8430,7 +9834,49 @@
         <w:rPr>
           <w:lang w:val="de-AT"/>
         </w:rPr>
-        <w:t xml:space="preserve">Then, in the tab "Sip / Puff Levels", corresponding threshold values ​​for the </w:t>
+        <w:t xml:space="preserve">Then, in the tab "Sip / Puff Levels", corresponding threshold </w:t>
+      </w:r>
+      <w:proofErr w:type="spellStart"/>
+      <w:r>
+        <w:rPr>
+          <w:lang w:val="de-AT"/>
+        </w:rPr>
+        <w:t>values</w:t>
+      </w:r>
+      <w:proofErr w:type="spellEnd"/>
+      <w:r>
+        <w:rPr>
+          <w:lang w:val="de-AT"/>
+        </w:rPr>
+        <w:t xml:space="preserve"> ​​</w:t>
+      </w:r>
+      <w:proofErr w:type="spellStart"/>
+      <w:r>
+        <w:rPr>
+          <w:lang w:val="de-AT"/>
+        </w:rPr>
+        <w:t>for</w:t>
+      </w:r>
+      <w:proofErr w:type="spellEnd"/>
+      <w:r>
+        <w:rPr>
+          <w:lang w:val="de-AT"/>
+        </w:rPr>
+        <w:t xml:space="preserve"> </w:t>
+      </w:r>
+      <w:proofErr w:type="spellStart"/>
+      <w:r>
+        <w:rPr>
+          <w:lang w:val="de-AT"/>
+        </w:rPr>
+        <w:t>the</w:t>
+      </w:r>
+      <w:proofErr w:type="spellEnd"/>
+      <w:r>
+        <w:rPr>
+          <w:lang w:val="de-AT"/>
+        </w:rPr>
+        <w:t xml:space="preserve"> </w:t>
       </w:r>
       <w:proofErr w:type="spellStart"/>
       <w:r>
@@ -8562,7 +10008,49 @@
         <w:rPr>
           <w:lang w:val="de-AT"/>
         </w:rPr>
-        <w:t xml:space="preserve">. These activities can trigger additional functions. The rest value of the </w:t>
+        <w:t xml:space="preserve">. These activities can trigger additional functions. The rest </w:t>
+      </w:r>
+      <w:proofErr w:type="spellStart"/>
+      <w:r>
+        <w:rPr>
+          <w:lang w:val="de-AT"/>
+        </w:rPr>
+        <w:t>value</w:t>
+      </w:r>
+      <w:proofErr w:type="spellEnd"/>
+      <w:r>
+        <w:rPr>
+          <w:lang w:val="de-AT"/>
+        </w:rPr>
+        <w:t xml:space="preserve"> </w:t>
+      </w:r>
+      <w:proofErr w:type="spellStart"/>
+      <w:r>
+        <w:rPr>
+          <w:lang w:val="de-AT"/>
+        </w:rPr>
+        <w:t>of</w:t>
+      </w:r>
+      <w:proofErr w:type="spellEnd"/>
+      <w:r>
+        <w:rPr>
+          <w:lang w:val="de-AT"/>
+        </w:rPr>
+        <w:t xml:space="preserve"> </w:t>
+      </w:r>
+      <w:proofErr w:type="spellStart"/>
+      <w:r>
+        <w:rPr>
+          <w:lang w:val="de-AT"/>
+        </w:rPr>
+        <w:t>the</w:t>
+      </w:r>
+      <w:proofErr w:type="spellEnd"/>
+      <w:r>
+        <w:rPr>
+          <w:lang w:val="de-AT"/>
+        </w:rPr>
+        <w:t xml:space="preserve"> </w:t>
       </w:r>
       <w:proofErr w:type="spellStart"/>
       <w:r>
@@ -8680,7 +10168,49 @@
         <w:rPr>
           <w:lang w:val="de-AT"/>
         </w:rPr>
-        <w:t xml:space="preserve"> middle of the value range, at approx. 512.</w:t>
+        <w:t xml:space="preserve"> </w:t>
+      </w:r>
+      <w:proofErr w:type="spellStart"/>
+      <w:r>
+        <w:rPr>
+          <w:lang w:val="de-AT"/>
+        </w:rPr>
+        <w:t>middle</w:t>
+      </w:r>
+      <w:proofErr w:type="spellEnd"/>
+      <w:r>
+        <w:rPr>
+          <w:lang w:val="de-AT"/>
+        </w:rPr>
+        <w:t xml:space="preserve"> </w:t>
+      </w:r>
+      <w:proofErr w:type="spellStart"/>
+      <w:r>
+        <w:rPr>
+          <w:lang w:val="de-AT"/>
+        </w:rPr>
+        <w:t>of</w:t>
+      </w:r>
+      <w:proofErr w:type="spellEnd"/>
+      <w:r>
+        <w:rPr>
+          <w:lang w:val="de-AT"/>
+        </w:rPr>
+        <w:t xml:space="preserve"> </w:t>
+      </w:r>
+      <w:proofErr w:type="spellStart"/>
+      <w:r>
+        <w:rPr>
+          <w:lang w:val="de-AT"/>
+        </w:rPr>
+        <w:t>the</w:t>
+      </w:r>
+      <w:proofErr w:type="spellEnd"/>
+      <w:r>
+        <w:rPr>
+          <w:lang w:val="de-AT"/>
+        </w:rPr>
+        <w:t xml:space="preserve"> value range, at approx. 512.</w:t>
       </w:r>
     </w:p>
     <w:p>
@@ -8751,7 +10281,49 @@
         <w:rPr>
           <w:lang w:val="de-AT"/>
         </w:rPr>
-        <w:t xml:space="preserve">Figure 9: Screenshot of the settings </w:t>
+        <w:t xml:space="preserve">Figure 9: Screenshot </w:t>
+      </w:r>
+      <w:proofErr w:type="spellStart"/>
+      <w:r>
+        <w:rPr>
+          <w:lang w:val="de-AT"/>
+        </w:rPr>
+        <w:t>of</w:t>
+      </w:r>
+      <w:proofErr w:type="spellEnd"/>
+      <w:r>
+        <w:rPr>
+          <w:lang w:val="de-AT"/>
+        </w:rPr>
+        <w:t xml:space="preserve"> </w:t>
+      </w:r>
+      <w:proofErr w:type="spellStart"/>
+      <w:r>
+        <w:rPr>
+          <w:lang w:val="de-AT"/>
+        </w:rPr>
+        <w:t>the</w:t>
+      </w:r>
+      <w:proofErr w:type="spellEnd"/>
+      <w:r>
+        <w:rPr>
+          <w:lang w:val="de-AT"/>
+        </w:rPr>
+        <w:t xml:space="preserve"> </w:t>
+      </w:r>
+      <w:proofErr w:type="spellStart"/>
+      <w:r>
+        <w:rPr>
+          <w:lang w:val="de-AT"/>
+        </w:rPr>
+        <w:t>settings</w:t>
+      </w:r>
+      <w:proofErr w:type="spellEnd"/>
+      <w:r>
+        <w:rPr>
+          <w:lang w:val="de-AT"/>
+        </w:rPr>
+        <w:t xml:space="preserve"> </w:t>
       </w:r>
       <w:proofErr w:type="spellStart"/>
       <w:r>
@@ -8883,7 +10455,35 @@
         <w:rPr>
           <w:lang w:val="de-AT"/>
         </w:rPr>
-        <w:t xml:space="preserve"> periods of time when pressing </w:t>
+        <w:t xml:space="preserve"> periods of time </w:t>
+      </w:r>
+      <w:proofErr w:type="spellStart"/>
+      <w:r>
+        <w:rPr>
+          <w:lang w:val="de-AT"/>
+        </w:rPr>
+        <w:t>when</w:t>
+      </w:r>
+      <w:proofErr w:type="spellEnd"/>
+      <w:r>
+        <w:rPr>
+          <w:lang w:val="de-AT"/>
+        </w:rPr>
+        <w:t xml:space="preserve"> </w:t>
+      </w:r>
+      <w:proofErr w:type="spellStart"/>
+      <w:r>
+        <w:rPr>
+          <w:lang w:val="de-AT"/>
+        </w:rPr>
+        <w:t>pressing</w:t>
+      </w:r>
+      <w:proofErr w:type="spellEnd"/>
+      <w:r>
+        <w:rPr>
+          <w:lang w:val="de-AT"/>
+        </w:rPr>
+        <w:t xml:space="preserve"> </w:t>
       </w:r>
       <w:proofErr w:type="spellStart"/>
       <w:r>
@@ -9055,11 +10655,19 @@
           <w:lang w:val="de-AT"/>
         </w:rPr>
       </w:pPr>
-      <w:r>
-        <w:rPr>
-          <w:lang w:val="de-AT"/>
-        </w:rPr>
-        <w:t xml:space="preserve">Figure 10: Screenshot </w:t>
+      <w:proofErr w:type="spellStart"/>
+      <w:r>
+        <w:rPr>
+          <w:lang w:val="de-AT"/>
+        </w:rPr>
+        <w:t>Figure</w:t>
+      </w:r>
+      <w:proofErr w:type="spellEnd"/>
+      <w:r>
+        <w:rPr>
+          <w:lang w:val="de-AT"/>
+        </w:rPr>
+        <w:t xml:space="preserve"> 10: Screenshot </w:t>
       </w:r>
       <w:proofErr w:type="spellStart"/>
       <w:r>
@@ -9167,12 +10775,21 @@
         </w:rPr>
         <w:t xml:space="preserve"> "</w:t>
       </w:r>
+      <w:proofErr w:type="spellStart"/>
       <w:r>
         <w:rPr>
           <w:b/>
           <w:lang w:val="de-AT"/>
         </w:rPr>
-        <w:t>Threshold Time Short / Long Press</w:t>
+        <w:t>Threshold</w:t>
+      </w:r>
+      <w:proofErr w:type="spellEnd"/>
+      <w:r>
+        <w:rPr>
+          <w:b/>
+          <w:lang w:val="de-AT"/>
+        </w:rPr>
+        <w:t xml:space="preserve"> Time Short / Long Press</w:t>
       </w:r>
       <w:r>
         <w:rPr>
@@ -9444,7 +11061,35 @@
         <w:rPr>
           <w:lang w:val="de-AT"/>
         </w:rPr>
-        <w:t xml:space="preserve">. This is particularly useful when a person can only use a </w:t>
+        <w:t xml:space="preserve">. This is particularly useful when a person can </w:t>
+      </w:r>
+      <w:proofErr w:type="spellStart"/>
+      <w:r>
+        <w:rPr>
+          <w:lang w:val="de-AT"/>
+        </w:rPr>
+        <w:t>only</w:t>
+      </w:r>
+      <w:proofErr w:type="spellEnd"/>
+      <w:r>
+        <w:rPr>
+          <w:lang w:val="de-AT"/>
+        </w:rPr>
+        <w:t xml:space="preserve"> </w:t>
+      </w:r>
+      <w:proofErr w:type="spellStart"/>
+      <w:r>
+        <w:rPr>
+          <w:lang w:val="de-AT"/>
+        </w:rPr>
+        <w:t>use</w:t>
+      </w:r>
+      <w:proofErr w:type="spellEnd"/>
+      <w:r>
+        <w:rPr>
+          <w:lang w:val="de-AT"/>
+        </w:rPr>
+        <w:t xml:space="preserve"> a </w:t>
       </w:r>
       <w:proofErr w:type="spellStart"/>
       <w:r>
@@ -9500,7 +11145,35 @@
         <w:rPr>
           <w:lang w:val="de-AT"/>
         </w:rPr>
-        <w:t xml:space="preserve">. An alternative function or </w:t>
+        <w:t xml:space="preserve">. An alternative </w:t>
+      </w:r>
+      <w:proofErr w:type="spellStart"/>
+      <w:r>
+        <w:rPr>
+          <w:lang w:val="de-AT"/>
+        </w:rPr>
+        <w:t>function</w:t>
+      </w:r>
+      <w:proofErr w:type="spellEnd"/>
+      <w:r>
+        <w:rPr>
+          <w:lang w:val="de-AT"/>
+        </w:rPr>
+        <w:t xml:space="preserve"> </w:t>
+      </w:r>
+      <w:proofErr w:type="spellStart"/>
+      <w:r>
+        <w:rPr>
+          <w:lang w:val="de-AT"/>
+        </w:rPr>
+        <w:t>or</w:t>
+      </w:r>
+      <w:proofErr w:type="spellEnd"/>
+      <w:r>
+        <w:rPr>
+          <w:lang w:val="de-AT"/>
+        </w:rPr>
+        <w:t xml:space="preserve"> </w:t>
       </w:r>
       <w:proofErr w:type="spellStart"/>
       <w:r>
@@ -9661,11 +11334,131 @@
           <w:lang w:val="de-AT"/>
         </w:rPr>
       </w:pPr>
-      <w:r>
-        <w:rPr>
-          <w:lang w:val="de-AT"/>
-        </w:rPr>
-        <w:t xml:space="preserve">Currently, only buttons that are plugged into ports 1, 2 or 3 </w:t>
+      <w:proofErr w:type="spellStart"/>
+      <w:r>
+        <w:rPr>
+          <w:lang w:val="de-AT"/>
+        </w:rPr>
+        <w:t>Currently</w:t>
+      </w:r>
+      <w:proofErr w:type="spellEnd"/>
+      <w:r>
+        <w:rPr>
+          <w:lang w:val="de-AT"/>
+        </w:rPr>
+        <w:t xml:space="preserve">, </w:t>
+      </w:r>
+      <w:proofErr w:type="spellStart"/>
+      <w:r>
+        <w:rPr>
+          <w:lang w:val="de-AT"/>
+        </w:rPr>
+        <w:t>only</w:t>
+      </w:r>
+      <w:proofErr w:type="spellEnd"/>
+      <w:r>
+        <w:rPr>
+          <w:lang w:val="de-AT"/>
+        </w:rPr>
+        <w:t xml:space="preserve"> </w:t>
+      </w:r>
+      <w:proofErr w:type="spellStart"/>
+      <w:r>
+        <w:rPr>
+          <w:lang w:val="de-AT"/>
+        </w:rPr>
+        <w:t>buttons</w:t>
+      </w:r>
+      <w:proofErr w:type="spellEnd"/>
+      <w:r>
+        <w:rPr>
+          <w:lang w:val="de-AT"/>
+        </w:rPr>
+        <w:t xml:space="preserve"> </w:t>
+      </w:r>
+      <w:proofErr w:type="spellStart"/>
+      <w:r>
+        <w:rPr>
+          <w:lang w:val="de-AT"/>
+        </w:rPr>
+        <w:t>that</w:t>
+      </w:r>
+      <w:proofErr w:type="spellEnd"/>
+      <w:r>
+        <w:rPr>
+          <w:lang w:val="de-AT"/>
+        </w:rPr>
+        <w:t xml:space="preserve"> </w:t>
+      </w:r>
+      <w:proofErr w:type="spellStart"/>
+      <w:r>
+        <w:rPr>
+          <w:lang w:val="de-AT"/>
+        </w:rPr>
+        <w:t>are</w:t>
+      </w:r>
+      <w:proofErr w:type="spellEnd"/>
+      <w:r>
+        <w:rPr>
+          <w:lang w:val="de-AT"/>
+        </w:rPr>
+        <w:t xml:space="preserve"> </w:t>
+      </w:r>
+      <w:proofErr w:type="spellStart"/>
+      <w:r>
+        <w:rPr>
+          <w:lang w:val="de-AT"/>
+        </w:rPr>
+        <w:t>plugged</w:t>
+      </w:r>
+      <w:proofErr w:type="spellEnd"/>
+      <w:r>
+        <w:rPr>
+          <w:lang w:val="de-AT"/>
+        </w:rPr>
+        <w:t xml:space="preserve"> </w:t>
+      </w:r>
+      <w:proofErr w:type="spellStart"/>
+      <w:r>
+        <w:rPr>
+          <w:lang w:val="de-AT"/>
+        </w:rPr>
+        <w:t>into</w:t>
+      </w:r>
+      <w:proofErr w:type="spellEnd"/>
+      <w:r>
+        <w:rPr>
+          <w:lang w:val="de-AT"/>
+        </w:rPr>
+        <w:t xml:space="preserve"> </w:t>
+      </w:r>
+      <w:proofErr w:type="spellStart"/>
+      <w:r>
+        <w:rPr>
+          <w:lang w:val="de-AT"/>
+        </w:rPr>
+        <w:t>ports</w:t>
+      </w:r>
+      <w:proofErr w:type="spellEnd"/>
+      <w:r>
+        <w:rPr>
+          <w:lang w:val="de-AT"/>
+        </w:rPr>
+        <w:t xml:space="preserve"> 1, 2 </w:t>
+      </w:r>
+      <w:proofErr w:type="spellStart"/>
+      <w:r>
+        <w:rPr>
+          <w:lang w:val="de-AT"/>
+        </w:rPr>
+        <w:t>or</w:t>
+      </w:r>
+      <w:proofErr w:type="spellEnd"/>
+      <w:r>
+        <w:rPr>
+          <w:lang w:val="de-AT"/>
+        </w:rPr>
+        <w:t xml:space="preserve"> 3 </w:t>
       </w:r>
       <w:proofErr w:type="spellStart"/>
       <w:r>
@@ -9747,7 +11540,35 @@
         <w:rPr>
           <w:lang w:val="de-AT"/>
         </w:rPr>
-        <w:t xml:space="preserve"> Button1 is held down, the function set for Button7 is carried out. If Button2 is held down, the function set for Button8 is carried out. If Button3 is held down, the function set for Button9 is carried out.</w:t>
+        <w:t xml:space="preserve"> Button1 </w:t>
+      </w:r>
+      <w:proofErr w:type="spellStart"/>
+      <w:r>
+        <w:rPr>
+          <w:lang w:val="de-AT"/>
+        </w:rPr>
+        <w:t>is</w:t>
+      </w:r>
+      <w:proofErr w:type="spellEnd"/>
+      <w:r>
+        <w:rPr>
+          <w:lang w:val="de-AT"/>
+        </w:rPr>
+        <w:t xml:space="preserve"> </w:t>
+      </w:r>
+      <w:proofErr w:type="spellStart"/>
+      <w:r>
+        <w:rPr>
+          <w:lang w:val="de-AT"/>
+        </w:rPr>
+        <w:t>held</w:t>
+      </w:r>
+      <w:proofErr w:type="spellEnd"/>
+      <w:r>
+        <w:rPr>
+          <w:lang w:val="de-AT"/>
+        </w:rPr>
+        <w:t xml:space="preserve"> down, the function set for Button7 is carried out. If Button2 is held down, the function set for Button8 is carried out. If Button3 is held down, the function set for Button9 is carried out.</w:t>
       </w:r>
     </w:p>
     <w:p>
@@ -9838,7 +11659,35 @@
         <w:rPr>
           <w:lang w:val="de-AT"/>
         </w:rPr>
-        <w:t xml:space="preserve">"Antitremor Time for Release" defines the minimum period of time that a button must be released so that </w:t>
+        <w:t xml:space="preserve">"Antitremor Time for Release" defines the minimum period of time that a button must be </w:t>
+      </w:r>
+      <w:proofErr w:type="spellStart"/>
+      <w:r>
+        <w:rPr>
+          <w:lang w:val="de-AT"/>
+        </w:rPr>
+        <w:t>released</w:t>
+      </w:r>
+      <w:proofErr w:type="spellEnd"/>
+      <w:r>
+        <w:rPr>
+          <w:lang w:val="de-AT"/>
+        </w:rPr>
+        <w:t xml:space="preserve"> so </w:t>
+      </w:r>
+      <w:proofErr w:type="spellStart"/>
+      <w:r>
+        <w:rPr>
+          <w:lang w:val="de-AT"/>
+        </w:rPr>
+        <w:t>that</w:t>
+      </w:r>
+      <w:proofErr w:type="spellEnd"/>
+      <w:r>
+        <w:rPr>
+          <w:lang w:val="de-AT"/>
+        </w:rPr>
+        <w:t xml:space="preserve"> </w:t>
       </w:r>
       <w:proofErr w:type="spellStart"/>
       <w:r>
@@ -12329,7 +14178,43 @@
                 <w:szCs w:val="20"/>
                 <w:lang w:val="de-AT"/>
               </w:rPr>
-              <w:t xml:space="preserve">Release all currently pressed </w:t>
+              <w:t xml:space="preserve">Release all </w:t>
+            </w:r>
+            <w:proofErr w:type="spellStart"/>
+            <w:r>
+              <w:rPr>
+                <w:sz w:val="20"/>
+                <w:szCs w:val="20"/>
+                <w:lang w:val="de-AT"/>
+              </w:rPr>
+              <w:t>currently</w:t>
+            </w:r>
+            <w:proofErr w:type="spellEnd"/>
+            <w:r>
+              <w:rPr>
+                <w:sz w:val="20"/>
+                <w:szCs w:val="20"/>
+                <w:lang w:val="de-AT"/>
+              </w:rPr>
+              <w:t xml:space="preserve"> </w:t>
+            </w:r>
+            <w:proofErr w:type="spellStart"/>
+            <w:r>
+              <w:rPr>
+                <w:sz w:val="20"/>
+                <w:szCs w:val="20"/>
+                <w:lang w:val="de-AT"/>
+              </w:rPr>
+              <w:t>pressed</w:t>
+            </w:r>
+            <w:proofErr w:type="spellEnd"/>
+            <w:r>
+              <w:rPr>
+                <w:sz w:val="20"/>
+                <w:szCs w:val="20"/>
+                <w:lang w:val="de-AT"/>
+              </w:rPr>
+              <w:t xml:space="preserve"> </w:t>
             </w:r>
             <w:proofErr w:type="spellStart"/>
             <w:r>
@@ -13733,7 +15618,49 @@
         <w:rPr>
           <w:lang w:val="de-AT"/>
         </w:rPr>
-        <w:t xml:space="preserve">The FABI Button Interface is suitable as an alternative input system for a wide variety of purposes - from computer / smartphone control to the use of games and learning software. Depending on the number of buttons that can be </w:t>
+        <w:t xml:space="preserve">The FABI Button Interface is suitable as an alternative input system for a wide variety of purposes - from computer / smartphone control to the use of games and learning software. Depending on the number of buttons </w:t>
+      </w:r>
+      <w:proofErr w:type="spellStart"/>
+      <w:r>
+        <w:rPr>
+          <w:lang w:val="de-AT"/>
+        </w:rPr>
+        <w:t>that</w:t>
+      </w:r>
+      <w:proofErr w:type="spellEnd"/>
+      <w:r>
+        <w:rPr>
+          <w:lang w:val="de-AT"/>
+        </w:rPr>
+        <w:t xml:space="preserve"> </w:t>
+      </w:r>
+      <w:proofErr w:type="spellStart"/>
+      <w:r>
+        <w:rPr>
+          <w:lang w:val="de-AT"/>
+        </w:rPr>
+        <w:t>can</w:t>
+      </w:r>
+      <w:proofErr w:type="spellEnd"/>
+      <w:r>
+        <w:rPr>
+          <w:lang w:val="de-AT"/>
+        </w:rPr>
+        <w:t xml:space="preserve"> </w:t>
+      </w:r>
+      <w:proofErr w:type="spellStart"/>
+      <w:r>
+        <w:rPr>
+          <w:lang w:val="de-AT"/>
+        </w:rPr>
+        <w:t>be</w:t>
+      </w:r>
+      <w:proofErr w:type="spellEnd"/>
+      <w:r>
+        <w:rPr>
+          <w:lang w:val="de-AT"/>
+        </w:rPr>
+        <w:t xml:space="preserve"> </w:t>
       </w:r>
       <w:proofErr w:type="spellStart"/>
       <w:r>
@@ -14106,7 +16033,63 @@
         <w:rPr>
           <w:lang w:val="de-AT"/>
         </w:rPr>
-        <w:t xml:space="preserve"> kit for assistive technologies </w:t>
+        <w:t xml:space="preserve"> </w:t>
+      </w:r>
+      <w:proofErr w:type="spellStart"/>
+      <w:r>
+        <w:rPr>
+          <w:lang w:val="de-AT"/>
+        </w:rPr>
+        <w:t>kit</w:t>
+      </w:r>
+      <w:proofErr w:type="spellEnd"/>
+      <w:r>
+        <w:rPr>
+          <w:lang w:val="de-AT"/>
+        </w:rPr>
+        <w:t xml:space="preserve"> </w:t>
+      </w:r>
+      <w:proofErr w:type="spellStart"/>
+      <w:r>
+        <w:rPr>
+          <w:lang w:val="de-AT"/>
+        </w:rPr>
+        <w:t>for</w:t>
+      </w:r>
+      <w:proofErr w:type="spellEnd"/>
+      <w:r>
+        <w:rPr>
+          <w:lang w:val="de-AT"/>
+        </w:rPr>
+        <w:t xml:space="preserve"> </w:t>
+      </w:r>
+      <w:proofErr w:type="spellStart"/>
+      <w:r>
+        <w:rPr>
+          <w:lang w:val="de-AT"/>
+        </w:rPr>
+        <w:t>assistive</w:t>
+      </w:r>
+      <w:proofErr w:type="spellEnd"/>
+      <w:r>
+        <w:rPr>
+          <w:lang w:val="de-AT"/>
+        </w:rPr>
+        <w:t xml:space="preserve"> </w:t>
+      </w:r>
+      <w:proofErr w:type="spellStart"/>
+      <w:r>
+        <w:rPr>
+          <w:lang w:val="de-AT"/>
+        </w:rPr>
+        <w:t>technologies</w:t>
+      </w:r>
+      <w:proofErr w:type="spellEnd"/>
+      <w:r>
+        <w:rPr>
+          <w:lang w:val="de-AT"/>
+        </w:rPr>
+        <w:t xml:space="preserve"> </w:t>
       </w:r>
       <w:proofErr w:type="spellStart"/>
       <w:r>
@@ -14202,7 +16185,21 @@
         <w:rPr>
           <w:lang w:val="de-AT"/>
         </w:rPr>
-        <w:t xml:space="preserve"> can be created. </w:t>
+        <w:t xml:space="preserve"> </w:t>
+      </w:r>
+      <w:proofErr w:type="spellStart"/>
+      <w:r>
+        <w:rPr>
+          <w:lang w:val="de-AT"/>
+        </w:rPr>
+        <w:t>can</w:t>
+      </w:r>
+      <w:proofErr w:type="spellEnd"/>
+      <w:r>
+        <w:rPr>
+          <w:lang w:val="de-AT"/>
+        </w:rPr>
+        <w:t xml:space="preserve"> be created. </w:t>
       </w:r>
       <w:hyperlink r:id="rId29" w:history="1">
         <w:proofErr w:type="spellStart"/>
@@ -14317,7 +16314,21 @@
         <w:rPr>
           <w:lang w:val="de-AT"/>
         </w:rPr>
-        <w:t xml:space="preserve"> can </w:t>
+        <w:t xml:space="preserve"> </w:t>
+      </w:r>
+      <w:proofErr w:type="spellStart"/>
+      <w:r>
+        <w:rPr>
+          <w:lang w:val="de-AT"/>
+        </w:rPr>
+        <w:t>can</w:t>
+      </w:r>
+      <w:proofErr w:type="spellEnd"/>
+      <w:r>
+        <w:rPr>
+          <w:lang w:val="de-AT"/>
+        </w:rPr>
+        <w:t xml:space="preserve"> </w:t>
       </w:r>
       <w:proofErr w:type="spellStart"/>
       <w:r>
@@ -14573,7 +16584,35 @@
         <w:rPr>
           <w:lang w:val="de-AT"/>
         </w:rPr>
-        <w:t xml:space="preserve"> to promoting accessible games in the UK and making specific adaptations for people with disabilities.</w:t>
+        <w:t xml:space="preserve"> </w:t>
+      </w:r>
+      <w:proofErr w:type="spellStart"/>
+      <w:r>
+        <w:rPr>
+          <w:lang w:val="de-AT"/>
+        </w:rPr>
+        <w:t>to</w:t>
+      </w:r>
+      <w:proofErr w:type="spellEnd"/>
+      <w:r>
+        <w:rPr>
+          <w:lang w:val="de-AT"/>
+        </w:rPr>
+        <w:t xml:space="preserve"> </w:t>
+      </w:r>
+      <w:proofErr w:type="spellStart"/>
+      <w:r>
+        <w:rPr>
+          <w:lang w:val="de-AT"/>
+        </w:rPr>
+        <w:t>promoting</w:t>
+      </w:r>
+      <w:proofErr w:type="spellEnd"/>
+      <w:r>
+        <w:rPr>
+          <w:lang w:val="de-AT"/>
+        </w:rPr>
+        <w:t xml:space="preserve"> accessible games in the UK and making specific adaptations for people with disabilities.</w:t>
       </w:r>
     </w:p>
     <w:p>
@@ -14749,7 +16788,49 @@
         <w:rPr>
           <w:lang w:val="de-AT"/>
         </w:rPr>
-        <w:t xml:space="preserve"> information for key-based computer use and links to many software tools.</w:t>
+        <w:t xml:space="preserve"> </w:t>
+      </w:r>
+      <w:proofErr w:type="spellStart"/>
+      <w:r>
+        <w:rPr>
+          <w:lang w:val="de-AT"/>
+        </w:rPr>
+        <w:t>information</w:t>
+      </w:r>
+      <w:proofErr w:type="spellEnd"/>
+      <w:r>
+        <w:rPr>
+          <w:lang w:val="de-AT"/>
+        </w:rPr>
+        <w:t xml:space="preserve"> </w:t>
+      </w:r>
+      <w:proofErr w:type="spellStart"/>
+      <w:r>
+        <w:rPr>
+          <w:lang w:val="de-AT"/>
+        </w:rPr>
+        <w:t>for</w:t>
+      </w:r>
+      <w:proofErr w:type="spellEnd"/>
+      <w:r>
+        <w:rPr>
+          <w:lang w:val="de-AT"/>
+        </w:rPr>
+        <w:t xml:space="preserve"> </w:t>
+      </w:r>
+      <w:proofErr w:type="spellStart"/>
+      <w:r>
+        <w:rPr>
+          <w:lang w:val="de-AT"/>
+        </w:rPr>
+        <w:t>key-based</w:t>
+      </w:r>
+      <w:proofErr w:type="spellEnd"/>
+      <w:r>
+        <w:rPr>
+          <w:lang w:val="de-AT"/>
+        </w:rPr>
+        <w:t xml:space="preserve"> computer use and links to many software tools.</w:t>
       </w:r>
       <w:r>
         <w:rPr>
@@ -14932,7 +17013,63 @@
         <w:rPr>
           <w:lang w:val="de-AT"/>
         </w:rPr>
-        <w:t xml:space="preserve"> collected a wealth of tips and information for single switch gaming and special adaptations for key control of computer games. The games library, the One-Switch-Pulse System and the use of game consoles with controller adapters such as the "Titan-</w:t>
+        <w:t xml:space="preserve"> </w:t>
+      </w:r>
+      <w:proofErr w:type="spellStart"/>
+      <w:r>
+        <w:rPr>
+          <w:lang w:val="de-AT"/>
+        </w:rPr>
+        <w:t>collected</w:t>
+      </w:r>
+      <w:proofErr w:type="spellEnd"/>
+      <w:r>
+        <w:rPr>
+          <w:lang w:val="de-AT"/>
+        </w:rPr>
+        <w:t xml:space="preserve"> a </w:t>
+      </w:r>
+      <w:proofErr w:type="spellStart"/>
+      <w:r>
+        <w:rPr>
+          <w:lang w:val="de-AT"/>
+        </w:rPr>
+        <w:t>wealth</w:t>
+      </w:r>
+      <w:proofErr w:type="spellEnd"/>
+      <w:r>
+        <w:rPr>
+          <w:lang w:val="de-AT"/>
+        </w:rPr>
+        <w:t xml:space="preserve"> of tips and information for single switch gaming and special adaptations for key control of computer games. The games library, the One-Switch-Pulse System and the use of game consoles with controller adapters such </w:t>
+      </w:r>
+      <w:proofErr w:type="spellStart"/>
+      <w:r>
+        <w:rPr>
+          <w:lang w:val="de-AT"/>
+        </w:rPr>
+        <w:t>as</w:t>
+      </w:r>
+      <w:proofErr w:type="spellEnd"/>
+      <w:r>
+        <w:rPr>
+          <w:lang w:val="de-AT"/>
+        </w:rPr>
+        <w:t xml:space="preserve"> </w:t>
+      </w:r>
+      <w:proofErr w:type="spellStart"/>
+      <w:r>
+        <w:rPr>
+          <w:lang w:val="de-AT"/>
+        </w:rPr>
+        <w:t>the</w:t>
+      </w:r>
+      <w:proofErr w:type="spellEnd"/>
+      <w:r>
+        <w:rPr>
+          <w:lang w:val="de-AT"/>
+        </w:rPr>
+        <w:t xml:space="preserve"> "Titan-</w:t>
       </w:r>
       <w:proofErr w:type="spellStart"/>
       <w:r>
@@ -15215,7 +17352,7 @@
           <w:szCs w:val="21"/>
           <w:lang w:val="de-AT"/>
         </w:rPr>
-        <w:t xml:space="preserve">The University of Applied Sciences Technikum Wien and the AsTeRICS Foundation assume no guarantee or liability for the functionality of the hardware / software modules or the </w:t>
+        <w:t xml:space="preserve">The University of Applied Sciences Technikum Wien and the AsTeRICS Foundation assume no guarantee or liability for the functionality of the hardware / software </w:t>
       </w:r>
       <w:proofErr w:type="spellStart"/>
       <w:r>
@@ -15225,7 +17362,7 @@
           <w:szCs w:val="21"/>
           <w:lang w:val="de-AT"/>
         </w:rPr>
-        <w:t>correctness</w:t>
+        <w:t>modules</w:t>
       </w:r>
       <w:proofErr w:type="spellEnd"/>
       <w:r>
@@ -15245,7 +17382,7 @@
           <w:szCs w:val="21"/>
           <w:lang w:val="de-AT"/>
         </w:rPr>
-        <w:t>of</w:t>
+        <w:t>or</w:t>
       </w:r>
       <w:proofErr w:type="spellEnd"/>
       <w:r>
@@ -15285,7 +17422,7 @@
           <w:szCs w:val="21"/>
           <w:lang w:val="de-AT"/>
         </w:rPr>
-        <w:t>documentation</w:t>
+        <w:t>correctness</w:t>
       </w:r>
       <w:proofErr w:type="spellEnd"/>
       <w:r>
@@ -15295,17 +17432,77 @@
           <w:szCs w:val="21"/>
           <w:lang w:val="de-AT"/>
         </w:rPr>
-        <w:t>.</w:t>
-      </w:r>
-    </w:p>
-    <w:p>
-      <w:pPr>
+        <w:t xml:space="preserve"> </w:t>
+      </w:r>
+      <w:proofErr w:type="spellStart"/>
+      <w:r>
         <w:rPr>
           <w:rFonts w:cs="Arial"/>
           <w:sz w:val="21"/>
           <w:szCs w:val="21"/>
           <w:lang w:val="de-AT"/>
         </w:rPr>
+        <w:t>of</w:t>
+      </w:r>
+      <w:proofErr w:type="spellEnd"/>
+      <w:r>
+        <w:rPr>
+          <w:rFonts w:cs="Arial"/>
+          <w:sz w:val="21"/>
+          <w:szCs w:val="21"/>
+          <w:lang w:val="de-AT"/>
+        </w:rPr>
+        <w:t xml:space="preserve"> </w:t>
+      </w:r>
+      <w:proofErr w:type="spellStart"/>
+      <w:r>
+        <w:rPr>
+          <w:rFonts w:cs="Arial"/>
+          <w:sz w:val="21"/>
+          <w:szCs w:val="21"/>
+          <w:lang w:val="de-AT"/>
+        </w:rPr>
+        <w:t>the</w:t>
+      </w:r>
+      <w:proofErr w:type="spellEnd"/>
+      <w:r>
+        <w:rPr>
+          <w:rFonts w:cs="Arial"/>
+          <w:sz w:val="21"/>
+          <w:szCs w:val="21"/>
+          <w:lang w:val="de-AT"/>
+        </w:rPr>
+        <w:t xml:space="preserve"> </w:t>
+      </w:r>
+      <w:proofErr w:type="spellStart"/>
+      <w:r>
+        <w:rPr>
+          <w:rFonts w:cs="Arial"/>
+          <w:sz w:val="21"/>
+          <w:szCs w:val="21"/>
+          <w:lang w:val="de-AT"/>
+        </w:rPr>
+        <w:t>documentation</w:t>
+      </w:r>
+      <w:proofErr w:type="spellEnd"/>
+      <w:r>
+        <w:rPr>
+          <w:rFonts w:cs="Arial"/>
+          <w:sz w:val="21"/>
+          <w:szCs w:val="21"/>
+          <w:lang w:val="de-AT"/>
+        </w:rPr>
+        <w:t>.</w:t>
+      </w:r>
+    </w:p>
+    <w:p>
+      <w:pPr>
+        <w:rPr>
+          <w:rFonts w:cs="Arial"/>
+          <w:sz w:val="21"/>
+          <w:szCs w:val="21"/>
+          <w:lang w:val="de-AT"/>
+        </w:rPr>
       </w:pPr>
     </w:p>
     <w:p>
@@ -15746,7 +17943,35 @@
         <w:rPr>
           <w:sz w:val="22"/>
         </w:rPr>
-        <w:t xml:space="preserve">We would like to thank Miriam Brenner, Fabian Schiegl and Fanny Peternell for their support in </w:t>
+        <w:t xml:space="preserve">We would like to thank Miriam Brenner, Fabian Schiegl and Fanny Peternell for </w:t>
+      </w:r>
+      <w:proofErr w:type="spellStart"/>
+      <w:r>
+        <w:rPr>
+          <w:sz w:val="22"/>
+        </w:rPr>
+        <w:t>their</w:t>
+      </w:r>
+      <w:proofErr w:type="spellEnd"/>
+      <w:r>
+        <w:rPr>
+          <w:sz w:val="22"/>
+        </w:rPr>
+        <w:t xml:space="preserve"> </w:t>
+      </w:r>
+      <w:proofErr w:type="spellStart"/>
+      <w:r>
+        <w:rPr>
+          <w:sz w:val="22"/>
+        </w:rPr>
+        <w:t>support</w:t>
+      </w:r>
+      <w:proofErr w:type="spellEnd"/>
+      <w:r>
+        <w:rPr>
+          <w:sz w:val="22"/>
+        </w:rPr>
+        <w:t xml:space="preserve"> in </w:t>
       </w:r>
       <w:proofErr w:type="spellStart"/>
       <w:r>
@@ -16010,7 +18235,7 @@
                               <w:rStyle w:val="Seitenzahl"/>
                               <w:noProof/>
                             </w:rPr>
-                            <w:t>4</w:t>
+                            <w:t>1</w:t>
                           </w:r>
                           <w:r>
                             <w:rPr>
@@ -16062,7 +18287,7 @@
                         <w:rStyle w:val="Seitenzahl"/>
                         <w:noProof/>
                       </w:rPr>
-                      <w:t>4</w:t>
+                      <w:t>1</w:t>
                     </w:r>
                     <w:r>
                       <w:rPr>
@@ -19207,7 +21432,7 @@
 </file>
 
 <file path=customXml/itemProps1.xml><?xml version="1.0" encoding="utf-8"?>
-<ds:datastoreItem xmlns:ds="http://schemas.openxmlformats.org/officeDocument/2006/customXml" ds:itemID="{D9D5BD2B-FE3A-41FB-A660-07CA19E3F595}">
+<ds:datastoreItem xmlns:ds="http://schemas.openxmlformats.org/officeDocument/2006/customXml" ds:itemID="{5BE6D215-B9E9-4647-BA96-CF0804B93769}">
   <ds:schemaRefs>
     <ds:schemaRef ds:uri="http://schemas.openxmlformats.org/officeDocument/2006/bibliography"/>
   </ds:schemaRefs>

</xml_diff>